<commit_message>
version 5.0 (finish testing)
</commit_message>
<xml_diff>
--- a/git log.docx
+++ b/git log.docx
@@ -1169,6 +1169,1900 @@
         </w:rPr>
         <w:t>assification layer的层数</w:t>
       </w:r>
+      <w:r>
+        <w:rPr>
+          <w:rFonts w:hint="eastAsia"/>
+          <w:lang w:val="en-US" w:eastAsia="zh-CN"/>
+        </w:rPr>
+        <w:t>可以不用变</w:t>
+      </w:r>
+    </w:p>
+    <w:p>
+      <w:pPr>
+        <w:widowControl w:val="0"/>
+        <w:numPr>
+          <w:ilvl w:val="2"/>
+          <w:numId w:val="4"/>
+        </w:numPr>
+        <w:ind w:left="1260" w:leftChars="0" w:hanging="420" w:firstLineChars="0"/>
+        <w:jc w:val="both"/>
+        <w:rPr>
+          <w:rFonts w:hint="default"/>
+          <w:lang w:val="en-US" w:eastAsia="zh-CN"/>
+        </w:rPr>
+      </w:pPr>
+      <w:r>
+        <w:rPr>
+          <w:rFonts w:hint="default"/>
+          <w:lang w:val="en-US" w:eastAsia="zh-CN"/>
+        </w:rPr>
+        <w:t xml:space="preserve">batch_size: </w:t>
+      </w:r>
+      <w:r>
+        <w:rPr>
+          <w:rFonts w:hint="eastAsia"/>
+          <w:lang w:val="en-US" w:eastAsia="zh-CN"/>
+        </w:rPr>
+        <w:t>就定在64就行了</w:t>
+      </w:r>
+    </w:p>
+    <w:p>
+      <w:pPr>
+        <w:widowControl w:val="0"/>
+        <w:numPr>
+          <w:ilvl w:val="2"/>
+          <w:numId w:val="4"/>
+        </w:numPr>
+        <w:ind w:left="1260" w:leftChars="0" w:hanging="420" w:firstLineChars="0"/>
+        <w:jc w:val="both"/>
+        <w:rPr>
+          <w:rFonts w:hint="default"/>
+          <w:lang w:val="en-US" w:eastAsia="zh-CN"/>
+        </w:rPr>
+      </w:pPr>
+      <w:r>
+        <w:rPr>
+          <w:rFonts w:hint="eastAsia"/>
+          <w:lang w:val="en-US" w:eastAsia="zh-CN"/>
+        </w:rPr>
+        <w:t>learning_rate: [0.001, 0.005, 0.01] - 当然这个是要看具体表现再调整范围的</w:t>
+      </w:r>
+    </w:p>
+    <w:p>
+      <w:pPr>
+        <w:widowControl w:val="0"/>
+        <w:numPr>
+          <w:ilvl w:val="2"/>
+          <w:numId w:val="4"/>
+        </w:numPr>
+        <w:ind w:left="1260" w:leftChars="0" w:hanging="420" w:firstLineChars="0"/>
+        <w:jc w:val="both"/>
+        <w:rPr>
+          <w:rFonts w:hint="default"/>
+          <w:lang w:val="en-US" w:eastAsia="zh-CN"/>
+        </w:rPr>
+      </w:pPr>
+      <w:r>
+        <w:rPr>
+          <w:rFonts w:hint="eastAsia"/>
+          <w:lang w:val="en-US" w:eastAsia="zh-CN"/>
+        </w:rPr>
+        <w:t>Embedding_dimension：</w:t>
+      </w:r>
+    </w:p>
+    <w:p>
+      <w:pPr>
+        <w:widowControl w:val="0"/>
+        <w:numPr>
+          <w:ilvl w:val="3"/>
+          <w:numId w:val="4"/>
+        </w:numPr>
+        <w:ind w:left="1680" w:leftChars="0" w:hanging="420" w:firstLineChars="0"/>
+        <w:jc w:val="both"/>
+        <w:rPr>
+          <w:rFonts w:hint="default"/>
+          <w:lang w:val="en-US" w:eastAsia="zh-CN"/>
+        </w:rPr>
+      </w:pPr>
+      <w:r>
+        <w:rPr>
+          <w:rFonts w:hint="eastAsia"/>
+          <w:lang w:val="en-US" w:eastAsia="zh-CN"/>
+        </w:rPr>
+        <w:t>使用glove时是固定300</w:t>
+      </w:r>
+    </w:p>
+    <w:p>
+      <w:pPr>
+        <w:widowControl w:val="0"/>
+        <w:numPr>
+          <w:ilvl w:val="3"/>
+          <w:numId w:val="4"/>
+        </w:numPr>
+        <w:ind w:left="1680" w:leftChars="0" w:hanging="420" w:firstLineChars="0"/>
+        <w:jc w:val="both"/>
+        <w:rPr>
+          <w:rFonts w:hint="default"/>
+          <w:lang w:val="en-US" w:eastAsia="zh-CN"/>
+        </w:rPr>
+      </w:pPr>
+      <w:r>
+        <w:rPr>
+          <w:rFonts w:hint="eastAsia"/>
+          <w:lang w:val="en-US" w:eastAsia="zh-CN"/>
+        </w:rPr>
+        <w:t>使用random时可以调整: [100, 200, 300]</w:t>
+      </w:r>
+    </w:p>
+    <w:p>
+      <w:pPr>
+        <w:widowControl w:val="0"/>
+        <w:numPr>
+          <w:ilvl w:val="2"/>
+          <w:numId w:val="4"/>
+        </w:numPr>
+        <w:ind w:left="1260" w:leftChars="0" w:hanging="420" w:firstLineChars="0"/>
+        <w:jc w:val="both"/>
+        <w:rPr>
+          <w:rFonts w:hint="default"/>
+          <w:lang w:val="en-US" w:eastAsia="zh-CN"/>
+        </w:rPr>
+      </w:pPr>
+      <w:r>
+        <w:rPr>
+          <w:rFonts w:hint="default"/>
+          <w:lang w:val="en-US" w:eastAsia="zh-CN"/>
+        </w:rPr>
+        <w:t>Lstm_hidden_di</w:t>
+      </w:r>
+      <w:r>
+        <w:rPr>
+          <w:rFonts w:hint="eastAsia"/>
+          <w:lang w:val="en-US" w:eastAsia="zh-CN"/>
+        </w:rPr>
+        <w:t>m: [100, 200, 300]</w:t>
+      </w:r>
+    </w:p>
+    <w:p>
+      <w:pPr>
+        <w:widowControl w:val="0"/>
+        <w:numPr>
+          <w:ilvl w:val="1"/>
+          <w:numId w:val="4"/>
+        </w:numPr>
+        <w:ind w:left="840" w:leftChars="0" w:hanging="420" w:firstLineChars="0"/>
+        <w:jc w:val="both"/>
+        <w:rPr>
+          <w:rFonts w:hint="default"/>
+          <w:lang w:val="en-US" w:eastAsia="zh-CN"/>
+        </w:rPr>
+      </w:pPr>
+      <w:r>
+        <w:rPr>
+          <w:rFonts w:hint="eastAsia"/>
+          <w:lang w:val="en-US" w:eastAsia="zh-CN"/>
+        </w:rPr>
+        <w:t>调参过程中，不只是要看最后的F1是多少，过程中的training的accuracy的变化是什么，loss的趋势是什么都要看，才有助于更好的缩小参数的范围</w:t>
+      </w:r>
+    </w:p>
+    <w:p>
+      <w:pPr>
+        <w:widowControl w:val="0"/>
+        <w:numPr>
+          <w:ilvl w:val="1"/>
+          <w:numId w:val="4"/>
+        </w:numPr>
+        <w:ind w:left="840" w:leftChars="0" w:hanging="420" w:firstLineChars="0"/>
+        <w:jc w:val="both"/>
+        <w:rPr>
+          <w:rFonts w:hint="default"/>
+          <w:lang w:val="en-US" w:eastAsia="zh-CN"/>
+        </w:rPr>
+      </w:pPr>
+      <w:r>
+        <w:rPr>
+          <w:rFonts w:hint="eastAsia"/>
+          <w:lang w:val="en-US" w:eastAsia="zh-CN"/>
+        </w:rPr>
+        <w:t>而且调参基于的是development set，不要用到test set上去 - 看看要不要重新写一个代码</w:t>
+      </w:r>
+    </w:p>
+    <w:p>
+      <w:pPr>
+        <w:widowControl w:val="0"/>
+        <w:numPr>
+          <w:ilvl w:val="0"/>
+          <w:numId w:val="4"/>
+        </w:numPr>
+        <w:ind w:left="0" w:leftChars="0" w:firstLine="0" w:firstLineChars="0"/>
+        <w:jc w:val="both"/>
+        <w:rPr>
+          <w:rFonts w:hint="default"/>
+          <w:lang w:val="en-US" w:eastAsia="zh-CN"/>
+        </w:rPr>
+      </w:pPr>
+      <w:r>
+        <w:rPr>
+          <w:rFonts w:hint="eastAsia"/>
+          <w:lang w:val="en-US" w:eastAsia="zh-CN"/>
+        </w:rPr>
+        <w:t>模型读取方面要handle读不到的情况</w:t>
+      </w:r>
+    </w:p>
+    <w:p>
+      <w:pPr>
+        <w:widowControl w:val="0"/>
+        <w:numPr>
+          <w:ilvl w:val="0"/>
+          <w:numId w:val="4"/>
+        </w:numPr>
+        <w:ind w:left="0" w:leftChars="0" w:firstLine="0" w:firstLineChars="0"/>
+        <w:jc w:val="both"/>
+        <w:rPr>
+          <w:rFonts w:hint="default"/>
+          <w:lang w:val="en-US" w:eastAsia="zh-CN"/>
+        </w:rPr>
+      </w:pPr>
+      <w:r>
+        <w:rPr>
+          <w:rFonts w:hint="eastAsia"/>
+          <w:lang w:val="en-US" w:eastAsia="zh-CN"/>
+        </w:rPr>
+        <w:t>调参要综合GPU（那就要开一个新的分支）</w:t>
+      </w:r>
+    </w:p>
+    <w:p>
+      <w:pPr>
+        <w:widowControl w:val="0"/>
+        <w:numPr>
+          <w:ilvl w:val="0"/>
+          <w:numId w:val="0"/>
+        </w:numPr>
+        <w:jc w:val="both"/>
+        <w:rPr>
+          <w:rFonts w:hint="eastAsia"/>
+          <w:lang w:val="en-US" w:eastAsia="zh-CN"/>
+        </w:rPr>
+      </w:pPr>
+    </w:p>
+    <w:p>
+      <w:pPr>
+        <w:widowControl w:val="0"/>
+        <w:numPr>
+          <w:ilvl w:val="0"/>
+          <w:numId w:val="0"/>
+        </w:numPr>
+        <w:jc w:val="both"/>
+        <w:rPr>
+          <w:rFonts w:hint="eastAsia"/>
+          <w:lang w:val="en-US" w:eastAsia="zh-CN"/>
+        </w:rPr>
+      </w:pPr>
+    </w:p>
+    <w:p>
+      <w:pPr>
+        <w:widowControl w:val="0"/>
+        <w:numPr>
+          <w:ilvl w:val="0"/>
+          <w:numId w:val="0"/>
+        </w:numPr>
+        <w:jc w:val="both"/>
+        <w:rPr>
+          <w:rFonts w:hint="eastAsia"/>
+          <w:lang w:val="en-US" w:eastAsia="zh-CN"/>
+        </w:rPr>
+      </w:pPr>
+    </w:p>
+    <w:p>
+      <w:pPr>
+        <w:widowControl w:val="0"/>
+        <w:numPr>
+          <w:ilvl w:val="0"/>
+          <w:numId w:val="0"/>
+        </w:numPr>
+        <w:jc w:val="both"/>
+        <w:rPr>
+          <w:rFonts w:hint="eastAsia"/>
+          <w:lang w:val="en-US" w:eastAsia="zh-CN"/>
+        </w:rPr>
+      </w:pPr>
+    </w:p>
+    <w:p>
+      <w:pPr>
+        <w:widowControl w:val="0"/>
+        <w:numPr>
+          <w:ilvl w:val="0"/>
+          <w:numId w:val="0"/>
+        </w:numPr>
+        <w:jc w:val="both"/>
+        <w:rPr>
+          <w:rFonts w:hint="eastAsia"/>
+          <w:lang w:val="en-US" w:eastAsia="zh-CN"/>
+        </w:rPr>
+      </w:pPr>
+    </w:p>
+    <w:p>
+      <w:pPr>
+        <w:widowControl w:val="0"/>
+        <w:numPr>
+          <w:ilvl w:val="0"/>
+          <w:numId w:val="0"/>
+        </w:numPr>
+        <w:jc w:val="both"/>
+        <w:rPr>
+          <w:rFonts w:hint="eastAsia"/>
+          <w:lang w:val="en-US" w:eastAsia="zh-CN"/>
+        </w:rPr>
+      </w:pPr>
+    </w:p>
+    <w:p>
+      <w:pPr>
+        <w:widowControl w:val="0"/>
+        <w:numPr>
+          <w:ilvl w:val="0"/>
+          <w:numId w:val="0"/>
+        </w:numPr>
+        <w:jc w:val="both"/>
+        <w:rPr>
+          <w:rFonts w:hint="eastAsia"/>
+          <w:lang w:val="en-US" w:eastAsia="zh-CN"/>
+        </w:rPr>
+      </w:pPr>
+    </w:p>
+    <w:p>
+      <w:pPr>
+        <w:widowControl w:val="0"/>
+        <w:numPr>
+          <w:ilvl w:val="0"/>
+          <w:numId w:val="0"/>
+        </w:numPr>
+        <w:jc w:val="both"/>
+        <w:rPr>
+          <w:rFonts w:hint="eastAsia"/>
+          <w:lang w:val="en-US" w:eastAsia="zh-CN"/>
+        </w:rPr>
+      </w:pPr>
+    </w:p>
+    <w:p>
+      <w:pPr>
+        <w:widowControl w:val="0"/>
+        <w:numPr>
+          <w:ilvl w:val="0"/>
+          <w:numId w:val="0"/>
+        </w:numPr>
+        <w:jc w:val="both"/>
+        <w:rPr>
+          <w:rFonts w:hint="eastAsia"/>
+          <w:lang w:val="en-US" w:eastAsia="zh-CN"/>
+        </w:rPr>
+      </w:pPr>
+    </w:p>
+    <w:p>
+      <w:pPr>
+        <w:widowControl w:val="0"/>
+        <w:numPr>
+          <w:ilvl w:val="0"/>
+          <w:numId w:val="0"/>
+        </w:numPr>
+        <w:jc w:val="both"/>
+        <w:rPr>
+          <w:rFonts w:hint="eastAsia"/>
+          <w:lang w:val="en-US" w:eastAsia="zh-CN"/>
+        </w:rPr>
+      </w:pPr>
+    </w:p>
+    <w:p>
+      <w:pPr>
+        <w:widowControl w:val="0"/>
+        <w:numPr>
+          <w:ilvl w:val="0"/>
+          <w:numId w:val="0"/>
+        </w:numPr>
+        <w:jc w:val="both"/>
+        <w:rPr>
+          <w:rFonts w:hint="eastAsia"/>
+          <w:lang w:val="en-US" w:eastAsia="zh-CN"/>
+        </w:rPr>
+      </w:pPr>
+    </w:p>
+    <w:p>
+      <w:pPr>
+        <w:widowControl w:val="0"/>
+        <w:numPr>
+          <w:ilvl w:val="0"/>
+          <w:numId w:val="0"/>
+        </w:numPr>
+        <w:jc w:val="both"/>
+        <w:rPr>
+          <w:rFonts w:hint="eastAsia"/>
+          <w:lang w:val="en-US" w:eastAsia="zh-CN"/>
+        </w:rPr>
+      </w:pPr>
+    </w:p>
+    <w:p>
+      <w:pPr>
+        <w:rPr>
+          <w:rFonts w:hint="eastAsia"/>
+          <w:b/>
+          <w:bCs/>
+          <w:lang w:val="en-US" w:eastAsia="zh-CN"/>
+        </w:rPr>
+      </w:pPr>
+    </w:p>
+    <w:p>
+      <w:pPr>
+        <w:rPr>
+          <w:rFonts w:hint="default"/>
+          <w:b/>
+          <w:bCs/>
+          <w:lang w:val="en-US" w:eastAsia="zh-CN"/>
+        </w:rPr>
+      </w:pPr>
+      <w:r>
+        <w:rPr>
+          <w:rFonts w:hint="eastAsia"/>
+          <w:b/>
+          <w:bCs/>
+          <w:lang w:val="en-US" w:eastAsia="zh-CN"/>
+        </w:rPr>
+        <w:t>4.1版本 - 调参版本</w:t>
+      </w:r>
+    </w:p>
+    <w:p>
+      <w:pPr>
+        <w:widowControl w:val="0"/>
+        <w:numPr>
+          <w:ilvl w:val="0"/>
+          <w:numId w:val="5"/>
+        </w:numPr>
+        <w:jc w:val="both"/>
+        <w:rPr>
+          <w:rFonts w:hint="default"/>
+          <w:lang w:val="en-US" w:eastAsia="zh-CN"/>
+        </w:rPr>
+      </w:pPr>
+      <w:r>
+        <w:rPr>
+          <w:rFonts w:hint="eastAsia"/>
+          <w:lang w:val="en-US" w:eastAsia="zh-CN"/>
+        </w:rPr>
+        <w:t>更改了代码结构，使得调参更加容易</w:t>
+      </w:r>
+    </w:p>
+    <w:p>
+      <w:pPr>
+        <w:widowControl w:val="0"/>
+        <w:numPr>
+          <w:ilvl w:val="0"/>
+          <w:numId w:val="0"/>
+        </w:numPr>
+        <w:jc w:val="both"/>
+        <w:rPr>
+          <w:rFonts w:hint="eastAsia"/>
+          <w:lang w:val="en-US" w:eastAsia="zh-CN"/>
+        </w:rPr>
+      </w:pPr>
+    </w:p>
+    <w:p>
+      <w:pPr>
+        <w:widowControl w:val="0"/>
+        <w:numPr>
+          <w:ilvl w:val="0"/>
+          <w:numId w:val="0"/>
+        </w:numPr>
+        <w:jc w:val="both"/>
+        <w:rPr>
+          <w:rFonts w:hint="eastAsia"/>
+          <w:b/>
+          <w:bCs/>
+          <w:sz w:val="21"/>
+          <w:szCs w:val="24"/>
+          <w:lang w:val="en-US" w:eastAsia="zh-CN"/>
+        </w:rPr>
+      </w:pPr>
+      <w:r>
+        <w:rPr>
+          <w:rFonts w:hint="eastAsia"/>
+          <w:b/>
+          <w:bCs/>
+          <w:sz w:val="21"/>
+          <w:szCs w:val="24"/>
+          <w:lang w:val="en-US" w:eastAsia="zh-CN"/>
+        </w:rPr>
+        <w:t>Parameter_tuning.py调参文件使用教程</w:t>
+      </w:r>
+    </w:p>
+    <w:p>
+      <w:pPr>
+        <w:widowControl w:val="0"/>
+        <w:numPr>
+          <w:ilvl w:val="0"/>
+          <w:numId w:val="6"/>
+        </w:numPr>
+        <w:jc w:val="both"/>
+        <w:rPr>
+          <w:rFonts w:hint="eastAsia"/>
+          <w:lang w:val="en-US" w:eastAsia="zh-CN"/>
+        </w:rPr>
+      </w:pPr>
+      <w:r>
+        <w:rPr>
+          <w:rFonts w:hint="eastAsia"/>
+          <w:lang w:val="en-US" w:eastAsia="zh-CN"/>
+        </w:rPr>
+        <w:t>修改第7行的config_path找到自己需要调参的模型的配置文件</w:t>
+      </w:r>
+    </w:p>
+    <w:p>
+      <w:pPr>
+        <w:widowControl w:val="0"/>
+        <w:numPr>
+          <w:ilvl w:val="0"/>
+          <w:numId w:val="0"/>
+        </w:numPr>
+        <w:jc w:val="both"/>
+        <w:rPr>
+          <w:rFonts w:hint="eastAsia"/>
+          <w:lang w:val="en-US" w:eastAsia="zh-CN"/>
+        </w:rPr>
+      </w:pPr>
+      <w:r>
+        <w:drawing>
+          <wp:inline distT="0" distB="0" distL="114300" distR="114300">
+            <wp:extent cx="3689985" cy="495300"/>
+            <wp:effectExtent l="0" t="0" r="1905" b="1270"/>
+            <wp:docPr id="1" name="图片 1"/>
+            <wp:cNvGraphicFramePr>
+              <a:graphicFrameLocks xmlns:a="http://schemas.openxmlformats.org/drawingml/2006/main" noChangeAspect="1"/>
+            </wp:cNvGraphicFramePr>
+            <a:graphic xmlns:a="http://schemas.openxmlformats.org/drawingml/2006/main">
+              <a:graphicData uri="http://schemas.openxmlformats.org/drawingml/2006/picture">
+                <pic:pic xmlns:pic="http://schemas.openxmlformats.org/drawingml/2006/picture">
+                  <pic:nvPicPr>
+                    <pic:cNvPr id="1" name="图片 1"/>
+                    <pic:cNvPicPr>
+                      <a:picLocks noChangeAspect="1"/>
+                    </pic:cNvPicPr>
+                  </pic:nvPicPr>
+                  <pic:blipFill>
+                    <a:blip r:embed="rId4"/>
+                    <a:stretch>
+                      <a:fillRect/>
+                    </a:stretch>
+                  </pic:blipFill>
+                  <pic:spPr>
+                    <a:xfrm>
+                      <a:off x="0" y="0"/>
+                      <a:ext cx="3689985" cy="495300"/>
+                    </a:xfrm>
+                    <a:prstGeom prst="rect">
+                      <a:avLst/>
+                    </a:prstGeom>
+                    <a:noFill/>
+                    <a:ln>
+                      <a:noFill/>
+                    </a:ln>
+                  </pic:spPr>
+                </pic:pic>
+              </a:graphicData>
+            </a:graphic>
+          </wp:inline>
+        </w:drawing>
+      </w:r>
+    </w:p>
+    <w:p>
+      <w:pPr>
+        <w:widowControl w:val="0"/>
+        <w:numPr>
+          <w:ilvl w:val="0"/>
+          <w:numId w:val="6"/>
+        </w:numPr>
+        <w:jc w:val="both"/>
+        <w:rPr>
+          <w:rFonts w:hint="default"/>
+          <w:lang w:val="en-US" w:eastAsia="zh-CN"/>
+        </w:rPr>
+      </w:pPr>
+      <w:r>
+        <w:rPr>
+          <w:rFonts w:hint="eastAsia"/>
+          <w:lang w:val="en-US" w:eastAsia="zh-CN"/>
+        </w:rPr>
+        <w:t>修改26-29行的需要进行调参的参数，以及参数的范围</w:t>
+      </w:r>
+    </w:p>
+    <w:p>
+      <w:pPr>
+        <w:widowControl w:val="0"/>
+        <w:numPr>
+          <w:ilvl w:val="0"/>
+          <w:numId w:val="0"/>
+        </w:numPr>
+        <w:jc w:val="both"/>
+        <w:rPr>
+          <w:rFonts w:hint="default"/>
+          <w:lang w:val="en-US" w:eastAsia="zh-CN"/>
+        </w:rPr>
+      </w:pPr>
+      <w:r>
+        <w:drawing>
+          <wp:inline distT="0" distB="0" distL="114300" distR="114300">
+            <wp:extent cx="4114800" cy="1458595"/>
+            <wp:effectExtent l="0" t="0" r="8890" b="9525"/>
+            <wp:docPr id="2" name="图片 2"/>
+            <wp:cNvGraphicFramePr>
+              <a:graphicFrameLocks xmlns:a="http://schemas.openxmlformats.org/drawingml/2006/main" noChangeAspect="1"/>
+            </wp:cNvGraphicFramePr>
+            <a:graphic xmlns:a="http://schemas.openxmlformats.org/drawingml/2006/main">
+              <a:graphicData uri="http://schemas.openxmlformats.org/drawingml/2006/picture">
+                <pic:pic xmlns:pic="http://schemas.openxmlformats.org/drawingml/2006/picture">
+                  <pic:nvPicPr>
+                    <pic:cNvPr id="2" name="图片 2"/>
+                    <pic:cNvPicPr>
+                      <a:picLocks noChangeAspect="1"/>
+                    </pic:cNvPicPr>
+                  </pic:nvPicPr>
+                  <pic:blipFill>
+                    <a:blip r:embed="rId5"/>
+                    <a:stretch>
+                      <a:fillRect/>
+                    </a:stretch>
+                  </pic:blipFill>
+                  <pic:spPr>
+                    <a:xfrm>
+                      <a:off x="0" y="0"/>
+                      <a:ext cx="4114800" cy="1458595"/>
+                    </a:xfrm>
+                    <a:prstGeom prst="rect">
+                      <a:avLst/>
+                    </a:prstGeom>
+                    <a:noFill/>
+                    <a:ln>
+                      <a:noFill/>
+                    </a:ln>
+                  </pic:spPr>
+                </pic:pic>
+              </a:graphicData>
+            </a:graphic>
+          </wp:inline>
+        </w:drawing>
+      </w:r>
+    </w:p>
+    <w:p>
+      <w:pPr>
+        <w:widowControl w:val="0"/>
+        <w:numPr>
+          <w:ilvl w:val="0"/>
+          <w:numId w:val="6"/>
+        </w:numPr>
+        <w:jc w:val="both"/>
+        <w:rPr>
+          <w:rFonts w:hint="default"/>
+          <w:lang w:val="en-US" w:eastAsia="zh-CN"/>
+        </w:rPr>
+      </w:pPr>
+      <w:r>
+        <w:rPr>
+          <w:rFonts w:hint="eastAsia"/>
+          <w:lang w:val="en-US" w:eastAsia="zh-CN"/>
+        </w:rPr>
+        <w:t>修改后续程序的for循环以匹配当前的调参逻辑</w:t>
+      </w:r>
+    </w:p>
+    <w:p>
+      <w:pPr>
+        <w:widowControl w:val="0"/>
+        <w:numPr>
+          <w:ilvl w:val="1"/>
+          <w:numId w:val="6"/>
+        </w:numPr>
+        <w:ind w:left="840" w:leftChars="0" w:hanging="420" w:firstLineChars="0"/>
+        <w:jc w:val="both"/>
+        <w:rPr>
+          <w:rFonts w:hint="default"/>
+          <w:lang w:val="en-US" w:eastAsia="zh-CN"/>
+        </w:rPr>
+      </w:pPr>
+      <w:r>
+        <w:rPr>
+          <w:rFonts w:hint="eastAsia"/>
+          <w:lang w:val="en-US" w:eastAsia="zh-CN"/>
+        </w:rPr>
+        <w:t>比如如果有涉及glove的，embedding_dimension就必须指定300不能动了，在参数范围选择和for循环中就需要剔除embedding_dimension</w:t>
+      </w:r>
+    </w:p>
+    <w:p>
+      <w:pPr>
+        <w:widowControl w:val="0"/>
+        <w:numPr>
+          <w:ilvl w:val="1"/>
+          <w:numId w:val="6"/>
+        </w:numPr>
+        <w:ind w:left="840" w:leftChars="0" w:hanging="420" w:firstLineChars="0"/>
+        <w:jc w:val="both"/>
+        <w:rPr>
+          <w:rFonts w:hint="default"/>
+          <w:lang w:val="en-US" w:eastAsia="zh-CN"/>
+        </w:rPr>
+      </w:pPr>
+      <w:r>
+        <w:rPr>
+          <w:rFonts w:hint="eastAsia"/>
+          <w:lang w:val="en-US" w:eastAsia="zh-CN"/>
+        </w:rPr>
+        <w:t>比如有涉及LSTM的，在for循环时就无需加入对lstm_dimension的调节</w:t>
+      </w:r>
+    </w:p>
+    <w:p>
+      <w:pPr>
+        <w:widowControl w:val="0"/>
+        <w:numPr>
+          <w:ilvl w:val="0"/>
+          <w:numId w:val="6"/>
+        </w:numPr>
+        <w:ind w:left="0" w:leftChars="0" w:firstLine="0" w:firstLineChars="0"/>
+        <w:jc w:val="both"/>
+        <w:rPr>
+          <w:rFonts w:hint="default"/>
+          <w:lang w:val="en-US" w:eastAsia="zh-CN"/>
+        </w:rPr>
+      </w:pPr>
+      <w:r>
+        <w:rPr>
+          <w:rFonts w:hint="eastAsia"/>
+          <w:lang w:val="en-US" w:eastAsia="zh-CN"/>
+        </w:rPr>
+        <w:t>后续代码会自动调参、记录最好的参数组合，对应的f1 score，以及保存最好的模型</w:t>
+      </w:r>
+    </w:p>
+    <w:p>
+      <w:pPr>
+        <w:widowControl w:val="0"/>
+        <w:numPr>
+          <w:ilvl w:val="0"/>
+          <w:numId w:val="0"/>
+        </w:numPr>
+        <w:ind w:leftChars="0"/>
+        <w:jc w:val="both"/>
+        <w:rPr>
+          <w:rFonts w:hint="default"/>
+          <w:lang w:val="en-US" w:eastAsia="zh-CN"/>
+        </w:rPr>
+      </w:pPr>
+      <w:r>
+        <w:drawing>
+          <wp:inline distT="0" distB="0" distL="114300" distR="114300">
+            <wp:extent cx="5270500" cy="1170305"/>
+            <wp:effectExtent l="0" t="0" r="8255" b="6350"/>
+            <wp:docPr id="3" name="图片 3"/>
+            <wp:cNvGraphicFramePr>
+              <a:graphicFrameLocks xmlns:a="http://schemas.openxmlformats.org/drawingml/2006/main" noChangeAspect="1"/>
+            </wp:cNvGraphicFramePr>
+            <a:graphic xmlns:a="http://schemas.openxmlformats.org/drawingml/2006/main">
+              <a:graphicData uri="http://schemas.openxmlformats.org/drawingml/2006/picture">
+                <pic:pic xmlns:pic="http://schemas.openxmlformats.org/drawingml/2006/picture">
+                  <pic:nvPicPr>
+                    <pic:cNvPr id="3" name="图片 3"/>
+                    <pic:cNvPicPr>
+                      <a:picLocks noChangeAspect="1"/>
+                    </pic:cNvPicPr>
+                  </pic:nvPicPr>
+                  <pic:blipFill>
+                    <a:blip r:embed="rId6"/>
+                    <a:stretch>
+                      <a:fillRect/>
+                    </a:stretch>
+                  </pic:blipFill>
+                  <pic:spPr>
+                    <a:xfrm>
+                      <a:off x="0" y="0"/>
+                      <a:ext cx="5270500" cy="1170305"/>
+                    </a:xfrm>
+                    <a:prstGeom prst="rect">
+                      <a:avLst/>
+                    </a:prstGeom>
+                    <a:noFill/>
+                    <a:ln>
+                      <a:noFill/>
+                    </a:ln>
+                  </pic:spPr>
+                </pic:pic>
+              </a:graphicData>
+            </a:graphic>
+          </wp:inline>
+        </w:drawing>
+      </w:r>
+    </w:p>
+    <w:p>
+      <w:pPr>
+        <w:widowControl w:val="0"/>
+        <w:numPr>
+          <w:ilvl w:val="0"/>
+          <w:numId w:val="6"/>
+        </w:numPr>
+        <w:ind w:left="0" w:leftChars="0" w:firstLine="0" w:firstLineChars="0"/>
+        <w:jc w:val="both"/>
+        <w:rPr>
+          <w:rFonts w:hint="default"/>
+          <w:lang w:val="en-US" w:eastAsia="zh-CN"/>
+        </w:rPr>
+      </w:pPr>
+      <w:r>
+        <w:rPr>
+          <w:rFonts w:hint="eastAsia"/>
+          <w:lang w:val="en-US" w:eastAsia="zh-CN"/>
+        </w:rPr>
+        <w:t>最后跑完了代码大家记得去共享文档里更新数据</w:t>
+      </w:r>
+    </w:p>
+    <w:p>
+      <w:pPr>
+        <w:widowControl w:val="0"/>
+        <w:numPr>
+          <w:ilvl w:val="0"/>
+          <w:numId w:val="0"/>
+        </w:numPr>
+        <w:jc w:val="both"/>
+        <w:rPr>
+          <w:rFonts w:hint="eastAsia"/>
+          <w:lang w:val="en-US" w:eastAsia="zh-CN"/>
+        </w:rPr>
+      </w:pPr>
+    </w:p>
+    <w:p>
+      <w:pPr>
+        <w:widowControl w:val="0"/>
+        <w:numPr>
+          <w:ilvl w:val="0"/>
+          <w:numId w:val="0"/>
+        </w:numPr>
+        <w:jc w:val="both"/>
+        <w:rPr>
+          <w:rFonts w:hint="eastAsia"/>
+          <w:lang w:val="en-US" w:eastAsia="zh-CN"/>
+        </w:rPr>
+      </w:pPr>
+    </w:p>
+    <w:p>
+      <w:pPr>
+        <w:widowControl w:val="0"/>
+        <w:numPr>
+          <w:ilvl w:val="0"/>
+          <w:numId w:val="0"/>
+        </w:numPr>
+        <w:jc w:val="both"/>
+        <w:rPr>
+          <w:rFonts w:hint="eastAsia"/>
+          <w:lang w:val="en-US" w:eastAsia="zh-CN"/>
+        </w:rPr>
+      </w:pPr>
+    </w:p>
+    <w:p>
+      <w:pPr>
+        <w:widowControl w:val="0"/>
+        <w:numPr>
+          <w:ilvl w:val="0"/>
+          <w:numId w:val="0"/>
+        </w:numPr>
+        <w:jc w:val="both"/>
+        <w:rPr>
+          <w:rFonts w:hint="eastAsia"/>
+          <w:lang w:val="en-US" w:eastAsia="zh-CN"/>
+        </w:rPr>
+      </w:pPr>
+    </w:p>
+    <w:p>
+      <w:pPr>
+        <w:widowControl w:val="0"/>
+        <w:numPr>
+          <w:ilvl w:val="0"/>
+          <w:numId w:val="0"/>
+        </w:numPr>
+        <w:jc w:val="both"/>
+        <w:rPr>
+          <w:rFonts w:hint="eastAsia"/>
+          <w:lang w:val="en-US" w:eastAsia="zh-CN"/>
+        </w:rPr>
+      </w:pPr>
+    </w:p>
+    <w:p>
+      <w:pPr>
+        <w:widowControl w:val="0"/>
+        <w:numPr>
+          <w:ilvl w:val="0"/>
+          <w:numId w:val="0"/>
+        </w:numPr>
+        <w:jc w:val="both"/>
+        <w:rPr>
+          <w:rFonts w:hint="eastAsia"/>
+          <w:lang w:val="en-US" w:eastAsia="zh-CN"/>
+        </w:rPr>
+      </w:pPr>
+    </w:p>
+    <w:p>
+      <w:pPr>
+        <w:widowControl w:val="0"/>
+        <w:numPr>
+          <w:ilvl w:val="0"/>
+          <w:numId w:val="0"/>
+        </w:numPr>
+        <w:jc w:val="both"/>
+        <w:rPr>
+          <w:rFonts w:hint="eastAsia"/>
+          <w:lang w:val="en-US" w:eastAsia="zh-CN"/>
+        </w:rPr>
+      </w:pPr>
+    </w:p>
+    <w:p>
+      <w:pPr>
+        <w:widowControl w:val="0"/>
+        <w:numPr>
+          <w:ilvl w:val="0"/>
+          <w:numId w:val="0"/>
+        </w:numPr>
+        <w:jc w:val="both"/>
+        <w:rPr>
+          <w:rFonts w:hint="eastAsia"/>
+          <w:lang w:val="en-US" w:eastAsia="zh-CN"/>
+        </w:rPr>
+      </w:pPr>
+    </w:p>
+    <w:p>
+      <w:pPr>
+        <w:widowControl w:val="0"/>
+        <w:numPr>
+          <w:ilvl w:val="0"/>
+          <w:numId w:val="0"/>
+        </w:numPr>
+        <w:jc w:val="both"/>
+        <w:rPr>
+          <w:rFonts w:hint="eastAsia"/>
+          <w:lang w:val="en-US" w:eastAsia="zh-CN"/>
+        </w:rPr>
+      </w:pPr>
+    </w:p>
+    <w:p>
+      <w:pPr>
+        <w:widowControl w:val="0"/>
+        <w:numPr>
+          <w:ilvl w:val="0"/>
+          <w:numId w:val="0"/>
+        </w:numPr>
+        <w:jc w:val="both"/>
+        <w:rPr>
+          <w:rFonts w:hint="eastAsia"/>
+          <w:lang w:val="en-US" w:eastAsia="zh-CN"/>
+        </w:rPr>
+      </w:pPr>
+    </w:p>
+    <w:p>
+      <w:pPr>
+        <w:widowControl w:val="0"/>
+        <w:numPr>
+          <w:ilvl w:val="0"/>
+          <w:numId w:val="0"/>
+        </w:numPr>
+        <w:jc w:val="both"/>
+        <w:rPr>
+          <w:rFonts w:hint="eastAsia"/>
+          <w:lang w:val="en-US" w:eastAsia="zh-CN"/>
+        </w:rPr>
+      </w:pPr>
+    </w:p>
+    <w:p>
+      <w:pPr>
+        <w:widowControl w:val="0"/>
+        <w:numPr>
+          <w:ilvl w:val="0"/>
+          <w:numId w:val="0"/>
+        </w:numPr>
+        <w:jc w:val="both"/>
+        <w:rPr>
+          <w:rFonts w:hint="eastAsia"/>
+          <w:lang w:val="en-US" w:eastAsia="zh-CN"/>
+        </w:rPr>
+      </w:pPr>
+    </w:p>
+    <w:p>
+      <w:pPr>
+        <w:widowControl w:val="0"/>
+        <w:numPr>
+          <w:ilvl w:val="0"/>
+          <w:numId w:val="0"/>
+        </w:numPr>
+        <w:jc w:val="both"/>
+        <w:rPr>
+          <w:rFonts w:hint="eastAsia"/>
+          <w:lang w:val="en-US" w:eastAsia="zh-CN"/>
+        </w:rPr>
+      </w:pPr>
+    </w:p>
+    <w:p>
+      <w:pPr>
+        <w:widowControl w:val="0"/>
+        <w:numPr>
+          <w:ilvl w:val="0"/>
+          <w:numId w:val="0"/>
+        </w:numPr>
+        <w:jc w:val="both"/>
+        <w:rPr>
+          <w:rFonts w:hint="eastAsia"/>
+          <w:lang w:val="en-US" w:eastAsia="zh-CN"/>
+        </w:rPr>
+      </w:pPr>
+    </w:p>
+    <w:p>
+      <w:pPr>
+        <w:widowControl w:val="0"/>
+        <w:numPr>
+          <w:ilvl w:val="0"/>
+          <w:numId w:val="0"/>
+        </w:numPr>
+        <w:jc w:val="both"/>
+        <w:rPr>
+          <w:rFonts w:hint="eastAsia"/>
+          <w:lang w:val="en-US" w:eastAsia="zh-CN"/>
+        </w:rPr>
+      </w:pPr>
+    </w:p>
+    <w:p>
+      <w:pPr>
+        <w:rPr>
+          <w:rFonts w:hint="eastAsia"/>
+          <w:b/>
+          <w:bCs/>
+          <w:lang w:val="en-US" w:eastAsia="zh-CN"/>
+        </w:rPr>
+      </w:pPr>
+      <w:r>
+        <w:rPr>
+          <w:rFonts w:hint="eastAsia"/>
+          <w:b/>
+          <w:bCs/>
+          <w:lang w:val="en-US" w:eastAsia="zh-CN"/>
+        </w:rPr>
+        <w:t>4.3.1版本 - 调参最新版本</w:t>
+      </w:r>
+    </w:p>
+    <w:p>
+      <w:pPr>
+        <w:rPr>
+          <w:rFonts w:hint="default"/>
+          <w:b w:val="0"/>
+          <w:bCs w:val="0"/>
+          <w:sz w:val="21"/>
+          <w:szCs w:val="24"/>
+          <w:lang w:val="en-US" w:eastAsia="zh-CN"/>
+        </w:rPr>
+      </w:pPr>
+      <w:r>
+        <w:rPr>
+          <w:rFonts w:hint="eastAsia"/>
+          <w:b w:val="0"/>
+          <w:bCs w:val="0"/>
+          <w:sz w:val="21"/>
+          <w:szCs w:val="24"/>
+          <w:lang w:val="en-US" w:eastAsia="zh-CN"/>
+        </w:rPr>
+        <w:t>1、减少了调参的范围，不然要很久才能出结果</w:t>
+      </w:r>
+    </w:p>
+    <w:p>
+      <w:pPr>
+        <w:rPr>
+          <w:rFonts w:hint="default"/>
+          <w:b/>
+          <w:bCs/>
+          <w:lang w:val="en-US" w:eastAsia="zh-CN"/>
+        </w:rPr>
+      </w:pPr>
+    </w:p>
+    <w:p>
+      <w:pPr>
+        <w:widowControl w:val="0"/>
+        <w:numPr>
+          <w:ilvl w:val="0"/>
+          <w:numId w:val="0"/>
+        </w:numPr>
+        <w:jc w:val="both"/>
+        <w:rPr>
+          <w:rFonts w:hint="eastAsia"/>
+          <w:b/>
+          <w:bCs/>
+          <w:sz w:val="24"/>
+          <w:szCs w:val="32"/>
+          <w:lang w:val="en-US" w:eastAsia="zh-CN"/>
+        </w:rPr>
+      </w:pPr>
+      <w:r>
+        <w:rPr>
+          <w:rFonts w:hint="eastAsia"/>
+          <w:b/>
+          <w:bCs/>
+          <w:sz w:val="24"/>
+          <w:szCs w:val="32"/>
+          <w:lang w:val="en-US" w:eastAsia="zh-CN"/>
+        </w:rPr>
+        <w:t>每个人分配的模型：</w:t>
+      </w:r>
+    </w:p>
+    <w:p>
+      <w:pPr>
+        <w:widowControl w:val="0"/>
+        <w:numPr>
+          <w:ilvl w:val="0"/>
+          <w:numId w:val="0"/>
+        </w:numPr>
+        <w:jc w:val="both"/>
+        <w:rPr>
+          <w:rFonts w:hint="eastAsia"/>
+          <w:lang w:val="en-US" w:eastAsia="zh-CN"/>
+        </w:rPr>
+      </w:pPr>
+      <w:r>
+        <w:rPr>
+          <w:rFonts w:hint="eastAsia"/>
+          <w:lang w:val="en-US" w:eastAsia="zh-CN"/>
+        </w:rPr>
+        <w:t>阳昀周：BoW-Glove-Finetune, BoW-Glove-Freeze, BoW-Random-Finetune</w:t>
+      </w:r>
+    </w:p>
+    <w:p>
+      <w:pPr>
+        <w:widowControl w:val="0"/>
+        <w:numPr>
+          <w:ilvl w:val="0"/>
+          <w:numId w:val="0"/>
+        </w:numPr>
+        <w:jc w:val="both"/>
+        <w:rPr>
+          <w:rFonts w:hint="default"/>
+          <w:lang w:val="en-US" w:eastAsia="zh-CN"/>
+        </w:rPr>
+      </w:pPr>
+      <w:r>
+        <w:rPr>
+          <w:rFonts w:hint="eastAsia"/>
+          <w:lang w:val="en-US" w:eastAsia="zh-CN"/>
+        </w:rPr>
+        <w:t>戚书豪: BiLSTM-Glove-Finetune, BiLSTM-Glove-Freeze</w:t>
+      </w:r>
+    </w:p>
+    <w:p>
+      <w:pPr>
+        <w:widowControl w:val="0"/>
+        <w:numPr>
+          <w:ilvl w:val="0"/>
+          <w:numId w:val="0"/>
+        </w:numPr>
+        <w:jc w:val="both"/>
+        <w:rPr>
+          <w:rFonts w:hint="default"/>
+          <w:lang w:val="en-US" w:eastAsia="zh-CN"/>
+        </w:rPr>
+      </w:pPr>
+      <w:r>
+        <w:rPr>
+          <w:rFonts w:hint="eastAsia"/>
+          <w:lang w:val="en-US" w:eastAsia="zh-CN"/>
+        </w:rPr>
+        <w:t>孙津梁: BoWBiLSTM-Glove-Finetune, BoWBiLSTM-Glove-Freeze</w:t>
+      </w:r>
+    </w:p>
+    <w:p>
+      <w:pPr>
+        <w:widowControl w:val="0"/>
+        <w:numPr>
+          <w:ilvl w:val="0"/>
+          <w:numId w:val="0"/>
+        </w:numPr>
+        <w:jc w:val="both"/>
+        <w:rPr>
+          <w:rFonts w:hint="eastAsia"/>
+          <w:lang w:val="en-US" w:eastAsia="zh-CN"/>
+        </w:rPr>
+      </w:pPr>
+      <w:r>
+        <w:rPr>
+          <w:rFonts w:hint="eastAsia"/>
+          <w:lang w:val="en-US" w:eastAsia="zh-CN"/>
+        </w:rPr>
+        <w:t>郭嘉昕: BiLSTM-Random-Finetune</w:t>
+      </w:r>
+    </w:p>
+    <w:p>
+      <w:pPr>
+        <w:widowControl w:val="0"/>
+        <w:numPr>
+          <w:ilvl w:val="0"/>
+          <w:numId w:val="0"/>
+        </w:numPr>
+        <w:jc w:val="both"/>
+        <w:rPr>
+          <w:rFonts w:hint="default"/>
+          <w:b w:val="0"/>
+          <w:bCs w:val="0"/>
+          <w:lang w:val="en-US" w:eastAsia="zh-CN"/>
+        </w:rPr>
+      </w:pPr>
+      <w:r>
+        <w:rPr>
+          <w:rFonts w:hint="eastAsia"/>
+          <w:lang w:val="en-US" w:eastAsia="zh-CN"/>
+        </w:rPr>
+        <w:t>王子瑞: BOWBiLSTM-Random-Finetune</w:t>
+      </w:r>
+    </w:p>
+    <w:p>
+      <w:pPr>
+        <w:rPr>
+          <w:rFonts w:hint="default"/>
+          <w:b/>
+          <w:bCs/>
+          <w:lang w:val="en-US" w:eastAsia="zh-CN"/>
+        </w:rPr>
+      </w:pPr>
+    </w:p>
+    <w:p>
+      <w:pPr>
+        <w:rPr>
+          <w:rFonts w:hint="eastAsia"/>
+          <w:b/>
+          <w:bCs/>
+          <w:lang w:val="en-US" w:eastAsia="zh-CN"/>
+        </w:rPr>
+      </w:pPr>
+      <w:r>
+        <w:rPr>
+          <w:rFonts w:hint="eastAsia"/>
+          <w:b/>
+          <w:bCs/>
+          <w:lang w:val="en-US" w:eastAsia="zh-CN"/>
+        </w:rPr>
+        <w:t>需要调参的范围：</w:t>
+      </w:r>
+    </w:p>
+    <w:p>
+      <w:pPr>
+        <w:numPr>
+          <w:ilvl w:val="0"/>
+          <w:numId w:val="7"/>
+        </w:numPr>
+        <w:rPr>
+          <w:rFonts w:hint="default"/>
+          <w:b w:val="0"/>
+          <w:bCs w:val="0"/>
+          <w:lang w:val="en-US" w:eastAsia="zh-CN"/>
+        </w:rPr>
+      </w:pPr>
+      <w:r>
+        <w:rPr>
+          <w:rFonts w:hint="default"/>
+          <w:b w:val="0"/>
+          <w:bCs w:val="0"/>
+          <w:lang w:val="en-US" w:eastAsia="zh-CN"/>
+        </w:rPr>
+        <w:t>learning_rate: [0.001, 0.005, 0.01</w:t>
+      </w:r>
+      <w:r>
+        <w:rPr>
+          <w:rFonts w:hint="eastAsia"/>
+          <w:b w:val="0"/>
+          <w:bCs w:val="0"/>
+          <w:lang w:val="en-US" w:eastAsia="zh-CN"/>
+        </w:rPr>
+        <w:t>]</w:t>
+      </w:r>
+    </w:p>
+    <w:p>
+      <w:pPr>
+        <w:numPr>
+          <w:ilvl w:val="0"/>
+          <w:numId w:val="7"/>
+        </w:numPr>
+        <w:rPr>
+          <w:rFonts w:hint="default"/>
+          <w:b w:val="0"/>
+          <w:bCs w:val="0"/>
+          <w:lang w:val="en-US" w:eastAsia="zh-CN"/>
+        </w:rPr>
+      </w:pPr>
+      <w:r>
+        <w:rPr>
+          <w:rFonts w:hint="default"/>
+          <w:b w:val="0"/>
+          <w:bCs w:val="0"/>
+          <w:lang w:val="en-US" w:eastAsia="zh-CN"/>
+        </w:rPr>
+        <w:t>Embedding_dimension：</w:t>
+      </w:r>
+    </w:p>
+    <w:p>
+      <w:pPr>
+        <w:numPr>
+          <w:ilvl w:val="1"/>
+          <w:numId w:val="7"/>
+        </w:numPr>
+        <w:ind w:left="840" w:leftChars="0" w:hanging="420" w:firstLineChars="0"/>
+        <w:rPr>
+          <w:rFonts w:hint="default"/>
+          <w:b w:val="0"/>
+          <w:bCs w:val="0"/>
+          <w:lang w:val="en-US" w:eastAsia="zh-CN"/>
+        </w:rPr>
+      </w:pPr>
+      <w:r>
+        <w:rPr>
+          <w:rFonts w:hint="default"/>
+          <w:b w:val="0"/>
+          <w:bCs w:val="0"/>
+          <w:lang w:val="en-US" w:eastAsia="zh-CN"/>
+        </w:rPr>
+        <w:t>使用glove时是固定300</w:t>
+      </w:r>
+    </w:p>
+    <w:p>
+      <w:pPr>
+        <w:numPr>
+          <w:ilvl w:val="1"/>
+          <w:numId w:val="7"/>
+        </w:numPr>
+        <w:ind w:left="840" w:leftChars="0" w:hanging="420" w:firstLineChars="0"/>
+        <w:rPr>
+          <w:rFonts w:hint="default"/>
+          <w:b w:val="0"/>
+          <w:bCs w:val="0"/>
+          <w:lang w:val="en-US" w:eastAsia="zh-CN"/>
+        </w:rPr>
+      </w:pPr>
+      <w:r>
+        <w:rPr>
+          <w:rFonts w:hint="default"/>
+          <w:b w:val="0"/>
+          <w:bCs w:val="0"/>
+          <w:lang w:val="en-US" w:eastAsia="zh-CN"/>
+        </w:rPr>
+        <w:t>使用random时</w:t>
+      </w:r>
+      <w:r>
+        <w:rPr>
+          <w:rFonts w:hint="eastAsia"/>
+          <w:b w:val="0"/>
+          <w:bCs w:val="0"/>
+          <w:lang w:val="en-US" w:eastAsia="zh-CN"/>
+        </w:rPr>
+        <w:t>是</w:t>
+      </w:r>
+      <w:r>
+        <w:rPr>
+          <w:rFonts w:hint="default"/>
+          <w:b w:val="0"/>
+          <w:bCs w:val="0"/>
+          <w:lang w:val="en-US" w:eastAsia="zh-CN"/>
+        </w:rPr>
+        <w:t>: [100, 200, 300]</w:t>
+      </w:r>
+    </w:p>
+    <w:p>
+      <w:pPr>
+        <w:numPr>
+          <w:ilvl w:val="0"/>
+          <w:numId w:val="7"/>
+        </w:numPr>
+        <w:ind w:left="0" w:leftChars="0" w:firstLine="0" w:firstLineChars="0"/>
+        <w:rPr>
+          <w:rFonts w:hint="default"/>
+          <w:b w:val="0"/>
+          <w:bCs w:val="0"/>
+          <w:lang w:val="en-US" w:eastAsia="zh-CN"/>
+        </w:rPr>
+      </w:pPr>
+      <w:r>
+        <w:rPr>
+          <w:rFonts w:hint="default"/>
+          <w:b w:val="0"/>
+          <w:bCs w:val="0"/>
+          <w:lang w:val="en-US" w:eastAsia="zh-CN"/>
+        </w:rPr>
+        <w:t>Lstm_hidden_dim: [100, 200, 300]</w:t>
+      </w:r>
+    </w:p>
+    <w:p>
+      <w:pPr>
+        <w:numPr>
+          <w:ilvl w:val="1"/>
+          <w:numId w:val="7"/>
+        </w:numPr>
+        <w:ind w:left="840" w:leftChars="0" w:hanging="420" w:firstLineChars="0"/>
+        <w:rPr>
+          <w:rFonts w:hint="default"/>
+          <w:b w:val="0"/>
+          <w:bCs w:val="0"/>
+          <w:lang w:val="en-US" w:eastAsia="zh-CN"/>
+        </w:rPr>
+      </w:pPr>
+      <w:r>
+        <w:rPr>
+          <w:rFonts w:hint="eastAsia"/>
+          <w:b w:val="0"/>
+          <w:bCs w:val="0"/>
+          <w:lang w:val="en-US" w:eastAsia="zh-CN"/>
+        </w:rPr>
+        <w:t>使用BOW，则无需考虑这一项</w:t>
+      </w:r>
+    </w:p>
+    <w:p>
+      <w:pPr>
+        <w:rPr>
+          <w:rFonts w:hint="default"/>
+          <w:b/>
+          <w:bCs/>
+          <w:lang w:val="en-US" w:eastAsia="zh-CN"/>
+        </w:rPr>
+      </w:pPr>
+    </w:p>
+    <w:p>
+      <w:pPr>
+        <w:widowControl w:val="0"/>
+        <w:numPr>
+          <w:ilvl w:val="0"/>
+          <w:numId w:val="0"/>
+        </w:numPr>
+        <w:jc w:val="both"/>
+        <w:rPr>
+          <w:rFonts w:hint="eastAsia"/>
+          <w:b/>
+          <w:bCs/>
+          <w:sz w:val="21"/>
+          <w:szCs w:val="24"/>
+          <w:lang w:val="en-US" w:eastAsia="zh-CN"/>
+        </w:rPr>
+      </w:pPr>
+      <w:r>
+        <w:rPr>
+          <w:rFonts w:hint="eastAsia"/>
+          <w:b/>
+          <w:bCs/>
+          <w:sz w:val="21"/>
+          <w:szCs w:val="24"/>
+          <w:lang w:val="en-US" w:eastAsia="zh-CN"/>
+        </w:rPr>
+        <w:t>Parameter_tuning.py调参文件使用教程</w:t>
+      </w:r>
+    </w:p>
+    <w:p>
+      <w:pPr>
+        <w:widowControl w:val="0"/>
+        <w:numPr>
+          <w:ilvl w:val="0"/>
+          <w:numId w:val="0"/>
+        </w:numPr>
+        <w:jc w:val="both"/>
+        <w:rPr>
+          <w:rFonts w:hint="eastAsia"/>
+          <w:lang w:val="en-US" w:eastAsia="zh-CN"/>
+        </w:rPr>
+      </w:pPr>
+      <w:r>
+        <w:rPr>
+          <w:rFonts w:hint="eastAsia"/>
+          <w:lang w:val="en-US" w:eastAsia="zh-CN"/>
+        </w:rPr>
+        <w:t>1、修改第7行的config_path找到自己需要调参的模型的配置文件</w:t>
+      </w:r>
+    </w:p>
+    <w:p>
+      <w:pPr>
+        <w:widowControl w:val="0"/>
+        <w:numPr>
+          <w:ilvl w:val="0"/>
+          <w:numId w:val="0"/>
+        </w:numPr>
+        <w:jc w:val="both"/>
+        <w:rPr>
+          <w:rFonts w:hint="eastAsia"/>
+          <w:lang w:val="en-US" w:eastAsia="zh-CN"/>
+        </w:rPr>
+      </w:pPr>
+      <w:r>
+        <w:drawing>
+          <wp:inline distT="0" distB="0" distL="114300" distR="114300">
+            <wp:extent cx="3689985" cy="495300"/>
+            <wp:effectExtent l="0" t="0" r="1905" b="1270"/>
+            <wp:docPr id="4" name="图片 4"/>
+            <wp:cNvGraphicFramePr>
+              <a:graphicFrameLocks xmlns:a="http://schemas.openxmlformats.org/drawingml/2006/main" noChangeAspect="1"/>
+            </wp:cNvGraphicFramePr>
+            <a:graphic xmlns:a="http://schemas.openxmlformats.org/drawingml/2006/main">
+              <a:graphicData uri="http://schemas.openxmlformats.org/drawingml/2006/picture">
+                <pic:pic xmlns:pic="http://schemas.openxmlformats.org/drawingml/2006/picture">
+                  <pic:nvPicPr>
+                    <pic:cNvPr id="4" name="图片 4"/>
+                    <pic:cNvPicPr>
+                      <a:picLocks noChangeAspect="1"/>
+                    </pic:cNvPicPr>
+                  </pic:nvPicPr>
+                  <pic:blipFill>
+                    <a:blip r:embed="rId4"/>
+                    <a:stretch>
+                      <a:fillRect/>
+                    </a:stretch>
+                  </pic:blipFill>
+                  <pic:spPr>
+                    <a:xfrm>
+                      <a:off x="0" y="0"/>
+                      <a:ext cx="3689985" cy="495300"/>
+                    </a:xfrm>
+                    <a:prstGeom prst="rect">
+                      <a:avLst/>
+                    </a:prstGeom>
+                    <a:noFill/>
+                    <a:ln>
+                      <a:noFill/>
+                    </a:ln>
+                  </pic:spPr>
+                </pic:pic>
+              </a:graphicData>
+            </a:graphic>
+          </wp:inline>
+        </w:drawing>
+      </w:r>
+    </w:p>
+    <w:p>
+      <w:pPr>
+        <w:widowControl w:val="0"/>
+        <w:numPr>
+          <w:ilvl w:val="0"/>
+          <w:numId w:val="0"/>
+        </w:numPr>
+        <w:jc w:val="both"/>
+        <w:rPr>
+          <w:rFonts w:hint="default"/>
+          <w:lang w:val="en-US" w:eastAsia="zh-CN"/>
+        </w:rPr>
+      </w:pPr>
+      <w:r>
+        <w:rPr>
+          <w:rFonts w:hint="eastAsia"/>
+          <w:lang w:val="en-US" w:eastAsia="zh-CN"/>
+        </w:rPr>
+        <w:t>2、修改26-30行的需要进行调参的参数，以及参数的范围</w:t>
+      </w:r>
+    </w:p>
+    <w:p>
+      <w:pPr>
+        <w:widowControl w:val="0"/>
+        <w:numPr>
+          <w:ilvl w:val="0"/>
+          <w:numId w:val="0"/>
+        </w:numPr>
+        <w:jc w:val="both"/>
+        <w:rPr>
+          <w:rFonts w:hint="default"/>
+          <w:lang w:val="en-US" w:eastAsia="zh-CN"/>
+        </w:rPr>
+      </w:pPr>
+      <w:r>
+        <w:drawing>
+          <wp:inline distT="0" distB="0" distL="114300" distR="114300">
+            <wp:extent cx="5274310" cy="1226185"/>
+            <wp:effectExtent l="0" t="0" r="4445" b="4445"/>
+            <wp:docPr id="7" name="图片 1"/>
+            <wp:cNvGraphicFramePr>
+              <a:graphicFrameLocks xmlns:a="http://schemas.openxmlformats.org/drawingml/2006/main" noChangeAspect="1"/>
+            </wp:cNvGraphicFramePr>
+            <a:graphic xmlns:a="http://schemas.openxmlformats.org/drawingml/2006/main">
+              <a:graphicData uri="http://schemas.openxmlformats.org/drawingml/2006/picture">
+                <pic:pic xmlns:pic="http://schemas.openxmlformats.org/drawingml/2006/picture">
+                  <pic:nvPicPr>
+                    <pic:cNvPr id="7" name="图片 1"/>
+                    <pic:cNvPicPr>
+                      <a:picLocks noChangeAspect="1"/>
+                    </pic:cNvPicPr>
+                  </pic:nvPicPr>
+                  <pic:blipFill>
+                    <a:blip r:embed="rId7"/>
+                    <a:stretch>
+                      <a:fillRect/>
+                    </a:stretch>
+                  </pic:blipFill>
+                  <pic:spPr>
+                    <a:xfrm>
+                      <a:off x="0" y="0"/>
+                      <a:ext cx="5274310" cy="1226185"/>
+                    </a:xfrm>
+                    <a:prstGeom prst="rect">
+                      <a:avLst/>
+                    </a:prstGeom>
+                    <a:noFill/>
+                    <a:ln>
+                      <a:noFill/>
+                    </a:ln>
+                  </pic:spPr>
+                </pic:pic>
+              </a:graphicData>
+            </a:graphic>
+          </wp:inline>
+        </w:drawing>
+      </w:r>
+    </w:p>
+    <w:p>
+      <w:pPr>
+        <w:widowControl w:val="0"/>
+        <w:numPr>
+          <w:ilvl w:val="0"/>
+          <w:numId w:val="6"/>
+        </w:numPr>
+        <w:jc w:val="both"/>
+        <w:rPr>
+          <w:rFonts w:hint="default"/>
+          <w:lang w:val="en-US" w:eastAsia="zh-CN"/>
+        </w:rPr>
+      </w:pPr>
+      <w:r>
+        <w:rPr>
+          <w:rFonts w:hint="eastAsia"/>
+          <w:lang w:val="en-US" w:eastAsia="zh-CN"/>
+        </w:rPr>
+        <w:t>修改后续程序的for循环以匹配当前的调参逻辑</w:t>
+      </w:r>
+    </w:p>
+    <w:p>
+      <w:pPr>
+        <w:widowControl w:val="0"/>
+        <w:numPr>
+          <w:ilvl w:val="1"/>
+          <w:numId w:val="6"/>
+        </w:numPr>
+        <w:ind w:left="840" w:leftChars="0" w:hanging="420" w:firstLineChars="0"/>
+        <w:jc w:val="both"/>
+        <w:rPr>
+          <w:rFonts w:hint="default"/>
+          <w:lang w:val="en-US" w:eastAsia="zh-CN"/>
+        </w:rPr>
+      </w:pPr>
+      <w:r>
+        <w:rPr>
+          <w:rFonts w:hint="eastAsia"/>
+          <w:lang w:val="en-US" w:eastAsia="zh-CN"/>
+        </w:rPr>
+        <w:t>有涉及glove的，embedding_dimension就必须指定300不能动了，在参数范围选择和for循环中就需要剔除embedding_dimension</w:t>
+      </w:r>
+    </w:p>
+    <w:p>
+      <w:pPr>
+        <w:widowControl w:val="0"/>
+        <w:numPr>
+          <w:ilvl w:val="1"/>
+          <w:numId w:val="6"/>
+        </w:numPr>
+        <w:ind w:left="840" w:leftChars="0" w:hanging="420" w:firstLineChars="0"/>
+        <w:jc w:val="both"/>
+        <w:rPr>
+          <w:rFonts w:hint="default"/>
+          <w:lang w:val="en-US" w:eastAsia="zh-CN"/>
+        </w:rPr>
+      </w:pPr>
+      <w:r>
+        <w:rPr>
+          <w:rFonts w:hint="eastAsia"/>
+          <w:lang w:val="en-US" w:eastAsia="zh-CN"/>
+        </w:rPr>
+        <w:t>有涉及LSTM的，在for循环时就无需加入对lstm_dimension</w:t>
+      </w:r>
+    </w:p>
+    <w:p>
+      <w:pPr>
+        <w:widowControl w:val="0"/>
+        <w:numPr>
+          <w:ilvl w:val="1"/>
+          <w:numId w:val="6"/>
+        </w:numPr>
+        <w:ind w:left="840" w:leftChars="0" w:hanging="420" w:firstLineChars="0"/>
+        <w:jc w:val="both"/>
+        <w:rPr>
+          <w:rFonts w:hint="default"/>
+          <w:lang w:val="en-US" w:eastAsia="zh-CN"/>
+        </w:rPr>
+      </w:pPr>
+      <w:r>
+        <w:rPr>
+          <w:rFonts w:hint="eastAsia"/>
+          <w:lang w:val="en-US" w:eastAsia="zh-CN"/>
+        </w:rPr>
+        <w:t>反正想好模型需要的参数组合，修改参数范围和for循环的逻辑就OK</w:t>
+      </w:r>
+    </w:p>
+    <w:p>
+      <w:pPr>
+        <w:widowControl w:val="0"/>
+        <w:numPr>
+          <w:ilvl w:val="0"/>
+          <w:numId w:val="6"/>
+        </w:numPr>
+        <w:ind w:left="0" w:leftChars="0" w:firstLine="0" w:firstLineChars="0"/>
+        <w:jc w:val="both"/>
+        <w:rPr>
+          <w:rFonts w:hint="default"/>
+          <w:lang w:val="en-US" w:eastAsia="zh-CN"/>
+        </w:rPr>
+      </w:pPr>
+      <w:r>
+        <w:rPr>
+          <w:rFonts w:hint="eastAsia"/>
+          <w:lang w:val="en-US" w:eastAsia="zh-CN"/>
+        </w:rPr>
+        <w:t>后续代码会自动调参、记录最好的参数组合，对应的f1 score，以及保存最好的模型</w:t>
+      </w:r>
+    </w:p>
+    <w:p>
+      <w:pPr>
+        <w:widowControl w:val="0"/>
+        <w:numPr>
+          <w:ilvl w:val="0"/>
+          <w:numId w:val="0"/>
+        </w:numPr>
+        <w:ind w:leftChars="0"/>
+        <w:jc w:val="both"/>
+        <w:rPr>
+          <w:rFonts w:hint="default"/>
+          <w:lang w:val="en-US" w:eastAsia="zh-CN"/>
+        </w:rPr>
+      </w:pPr>
+      <w:r>
+        <w:drawing>
+          <wp:inline distT="0" distB="0" distL="114300" distR="114300">
+            <wp:extent cx="5273040" cy="1101725"/>
+            <wp:effectExtent l="0" t="0" r="5715" b="10160"/>
+            <wp:docPr id="8" name="图片 2"/>
+            <wp:cNvGraphicFramePr>
+              <a:graphicFrameLocks xmlns:a="http://schemas.openxmlformats.org/drawingml/2006/main" noChangeAspect="1"/>
+            </wp:cNvGraphicFramePr>
+            <a:graphic xmlns:a="http://schemas.openxmlformats.org/drawingml/2006/main">
+              <a:graphicData uri="http://schemas.openxmlformats.org/drawingml/2006/picture">
+                <pic:pic xmlns:pic="http://schemas.openxmlformats.org/drawingml/2006/picture">
+                  <pic:nvPicPr>
+                    <pic:cNvPr id="8" name="图片 2"/>
+                    <pic:cNvPicPr>
+                      <a:picLocks noChangeAspect="1"/>
+                    </pic:cNvPicPr>
+                  </pic:nvPicPr>
+                  <pic:blipFill>
+                    <a:blip r:embed="rId8"/>
+                    <a:stretch>
+                      <a:fillRect/>
+                    </a:stretch>
+                  </pic:blipFill>
+                  <pic:spPr>
+                    <a:xfrm>
+                      <a:off x="0" y="0"/>
+                      <a:ext cx="5273040" cy="1101725"/>
+                    </a:xfrm>
+                    <a:prstGeom prst="rect">
+                      <a:avLst/>
+                    </a:prstGeom>
+                    <a:noFill/>
+                    <a:ln>
+                      <a:noFill/>
+                    </a:ln>
+                  </pic:spPr>
+                </pic:pic>
+              </a:graphicData>
+            </a:graphic>
+          </wp:inline>
+        </w:drawing>
+      </w:r>
+    </w:p>
+    <w:p>
+      <w:pPr>
+        <w:widowControl w:val="0"/>
+        <w:numPr>
+          <w:ilvl w:val="0"/>
+          <w:numId w:val="6"/>
+        </w:numPr>
+        <w:ind w:left="0" w:leftChars="0" w:firstLine="0" w:firstLineChars="0"/>
+        <w:jc w:val="both"/>
+        <w:rPr>
+          <w:rFonts w:hint="default"/>
+          <w:lang w:val="en-US" w:eastAsia="zh-CN"/>
+        </w:rPr>
+      </w:pPr>
+      <w:r>
+        <w:rPr>
+          <w:rFonts w:hint="eastAsia"/>
+          <w:lang w:val="en-US" w:eastAsia="zh-CN"/>
+        </w:rPr>
+        <w:t>最后跑完了代码大家记得去共享文档里更新数据</w:t>
+      </w:r>
+    </w:p>
+    <w:p>
+      <w:pPr>
+        <w:widowControl w:val="0"/>
+        <w:numPr>
+          <w:numId w:val="0"/>
+        </w:numPr>
+        <w:jc w:val="both"/>
+        <w:rPr>
+          <w:rFonts w:hint="eastAsia"/>
+          <w:b/>
+          <w:bCs/>
+          <w:lang w:val="en-US" w:eastAsia="zh-CN"/>
+        </w:rPr>
+      </w:pPr>
+      <w:r>
+        <w:rPr>
+          <w:rFonts w:hint="eastAsia"/>
+          <w:b/>
+          <w:bCs/>
+          <w:lang w:val="en-US" w:eastAsia="zh-CN"/>
+        </w:rPr>
+        <w:t>5.0版本 - 调参结束回归正式代码</w:t>
+      </w:r>
+    </w:p>
+    <w:p>
+      <w:pPr>
+        <w:widowControl w:val="0"/>
+        <w:numPr>
+          <w:ilvl w:val="0"/>
+          <w:numId w:val="8"/>
+        </w:numPr>
+        <w:jc w:val="both"/>
+        <w:rPr>
+          <w:rFonts w:hint="default"/>
+          <w:lang w:val="en-US" w:eastAsia="zh-CN"/>
+        </w:rPr>
+      </w:pPr>
+      <w:r>
+        <w:rPr>
+          <w:rFonts w:hint="eastAsia"/>
+          <w:lang w:val="en-US" w:eastAsia="zh-CN"/>
+        </w:rPr>
+        <w:t>数据方面</w:t>
+      </w:r>
+    </w:p>
+    <w:p>
+      <w:pPr>
+        <w:widowControl w:val="0"/>
+        <w:numPr>
+          <w:ilvl w:val="1"/>
+          <w:numId w:val="8"/>
+        </w:numPr>
+        <w:ind w:left="840" w:leftChars="0" w:hanging="420" w:firstLineChars="0"/>
+        <w:jc w:val="both"/>
+        <w:rPr>
+          <w:rFonts w:hint="default"/>
+          <w:lang w:val="en-US" w:eastAsia="zh-CN"/>
+        </w:rPr>
+      </w:pPr>
+      <w:r>
+        <w:rPr>
+          <w:rFonts w:hint="eastAsia"/>
+          <w:lang w:val="en-US" w:eastAsia="zh-CN"/>
+        </w:rPr>
+        <w:t>代码文件的data文件下：所有的模型都在test上做了测试，详细的results结果都写进入对应的txt文件中</w:t>
+      </w:r>
+    </w:p>
+    <w:p>
+      <w:pPr>
+        <w:widowControl w:val="0"/>
+        <w:numPr>
+          <w:ilvl w:val="1"/>
+          <w:numId w:val="8"/>
+        </w:numPr>
+        <w:ind w:left="840" w:leftChars="0" w:hanging="420" w:firstLineChars="0"/>
+        <w:jc w:val="both"/>
+        <w:rPr>
+          <w:rFonts w:hint="default"/>
+          <w:lang w:val="en-US" w:eastAsia="zh-CN"/>
+        </w:rPr>
+      </w:pPr>
+      <w:r>
+        <w:rPr>
+          <w:rFonts w:hint="eastAsia"/>
+          <w:lang w:val="en-US" w:eastAsia="zh-CN"/>
+        </w:rPr>
+        <w:t>微信的共享文</w:t>
+      </w:r>
       <w:bookmarkStart w:id="0" w:name="_GoBack"/>
       <w:bookmarkEnd w:id="0"/>
       <w:r>
@@ -1176,139 +3070,29 @@
           <w:rFonts w:hint="eastAsia"/>
           <w:lang w:val="en-US" w:eastAsia="zh-CN"/>
         </w:rPr>
-        <w:t>可以不用变</w:t>
-      </w:r>
-    </w:p>
-    <w:p>
-      <w:pPr>
-        <w:widowControl w:val="0"/>
-        <w:numPr>
-          <w:ilvl w:val="2"/>
-          <w:numId w:val="4"/>
-        </w:numPr>
-        <w:ind w:left="1260" w:leftChars="0" w:hanging="420" w:firstLineChars="0"/>
-        <w:jc w:val="both"/>
-        <w:rPr>
-          <w:rFonts w:hint="default"/>
-          <w:lang w:val="en-US" w:eastAsia="zh-CN"/>
-        </w:rPr>
-      </w:pPr>
-      <w:r>
-        <w:rPr>
-          <w:rFonts w:hint="eastAsia"/>
-          <w:lang w:val="en-US" w:eastAsia="zh-CN"/>
-        </w:rPr>
-        <w:t>batch_size: [16, 32, 64, 128]</w:t>
-      </w:r>
-    </w:p>
-    <w:p>
-      <w:pPr>
-        <w:widowControl w:val="0"/>
-        <w:numPr>
-          <w:ilvl w:val="2"/>
-          <w:numId w:val="4"/>
-        </w:numPr>
-        <w:ind w:left="1260" w:leftChars="0" w:hanging="420" w:firstLineChars="0"/>
-        <w:jc w:val="both"/>
-        <w:rPr>
-          <w:rFonts w:hint="default"/>
-          <w:lang w:val="en-US" w:eastAsia="zh-CN"/>
-        </w:rPr>
-      </w:pPr>
-      <w:r>
-        <w:rPr>
-          <w:rFonts w:hint="eastAsia"/>
-          <w:lang w:val="en-US" w:eastAsia="zh-CN"/>
-        </w:rPr>
-        <w:t>learning_rate: [0.001, 0.005, 0.01, 0.05] - 当然这个是要看具体表现再调整范围的</w:t>
-      </w:r>
-    </w:p>
-    <w:p>
-      <w:pPr>
-        <w:widowControl w:val="0"/>
-        <w:numPr>
-          <w:ilvl w:val="2"/>
-          <w:numId w:val="4"/>
-        </w:numPr>
-        <w:ind w:left="1260" w:leftChars="0" w:hanging="420" w:firstLineChars="0"/>
-        <w:jc w:val="both"/>
-        <w:rPr>
-          <w:rFonts w:hint="default"/>
-          <w:lang w:val="en-US" w:eastAsia="zh-CN"/>
-        </w:rPr>
-      </w:pPr>
-      <w:r>
-        <w:rPr>
-          <w:rFonts w:hint="eastAsia"/>
-          <w:lang w:val="en-US" w:eastAsia="zh-CN"/>
-        </w:rPr>
-        <w:t>Embedding_dimension：</w:t>
-      </w:r>
-    </w:p>
-    <w:p>
-      <w:pPr>
-        <w:widowControl w:val="0"/>
-        <w:numPr>
-          <w:ilvl w:val="3"/>
-          <w:numId w:val="4"/>
-        </w:numPr>
-        <w:ind w:left="1680" w:leftChars="0" w:hanging="420" w:firstLineChars="0"/>
-        <w:jc w:val="both"/>
-        <w:rPr>
-          <w:rFonts w:hint="default"/>
-          <w:lang w:val="en-US" w:eastAsia="zh-CN"/>
-        </w:rPr>
-      </w:pPr>
-      <w:r>
-        <w:rPr>
-          <w:rFonts w:hint="eastAsia"/>
-          <w:lang w:val="en-US" w:eastAsia="zh-CN"/>
-        </w:rPr>
-        <w:t>使用glove时是固定300</w:t>
-      </w:r>
-    </w:p>
-    <w:p>
-      <w:pPr>
-        <w:widowControl w:val="0"/>
-        <w:numPr>
-          <w:ilvl w:val="3"/>
-          <w:numId w:val="4"/>
-        </w:numPr>
-        <w:ind w:left="1680" w:leftChars="0" w:hanging="420" w:firstLineChars="0"/>
-        <w:jc w:val="both"/>
-        <w:rPr>
-          <w:rFonts w:hint="default"/>
-          <w:lang w:val="en-US" w:eastAsia="zh-CN"/>
-        </w:rPr>
-      </w:pPr>
-      <w:r>
-        <w:rPr>
-          <w:rFonts w:hint="eastAsia"/>
-          <w:lang w:val="en-US" w:eastAsia="zh-CN"/>
-        </w:rPr>
-        <w:t>使用random时可以调整: [100, 200, 300, 400, 500]</w:t>
-      </w:r>
-    </w:p>
-    <w:p>
-      <w:pPr>
-        <w:widowControl w:val="0"/>
-        <w:numPr>
-          <w:ilvl w:val="2"/>
-          <w:numId w:val="4"/>
-        </w:numPr>
-        <w:ind w:left="1260" w:leftChars="0" w:hanging="420" w:firstLineChars="0"/>
-        <w:jc w:val="both"/>
-        <w:rPr>
-          <w:rFonts w:hint="default"/>
-          <w:lang w:val="en-US" w:eastAsia="zh-CN"/>
-        </w:rPr>
-      </w:pPr>
-      <w:r>
-        <w:rPr>
-          <w:rFonts w:hint="eastAsia"/>
-          <w:lang w:val="en-US" w:eastAsia="zh-CN"/>
-        </w:rPr>
-        <w:t>Lstm_hidden_dim: [100, 200, 300, 400, 500]</w:t>
+        <w:t>档中：汇总了所有模型的最佳参数组合，dev上的f1，test上的accuracy和f1，这些粗略的信息（有些列我做了隐藏和折叠）</w:t>
+      </w:r>
+    </w:p>
+    <w:p>
+      <w:pPr>
+        <w:widowControl w:val="0"/>
+        <w:numPr>
+          <w:ilvl w:val="0"/>
+          <w:numId w:val="8"/>
+        </w:numPr>
+        <w:ind w:left="0" w:leftChars="0" w:firstLine="0" w:firstLineChars="0"/>
+        <w:jc w:val="both"/>
+        <w:rPr>
+          <w:rFonts w:hint="default"/>
+          <w:lang w:val="en-US" w:eastAsia="zh-CN"/>
+        </w:rPr>
+      </w:pPr>
+      <w:r>
+        <w:rPr>
+          <w:rFonts w:hint="eastAsia"/>
+          <w:lang w:val="en-US" w:eastAsia="zh-CN"/>
+        </w:rPr>
+        <w:t>代码方面</w:t>
       </w:r>
     </w:p>
     <w:p>
@@ -1316,7 +3100,7 @@
         <w:widowControl w:val="0"/>
         <w:numPr>
           <w:ilvl w:val="1"/>
-          <w:numId w:val="4"/>
+          <w:numId w:val="8"/>
         </w:numPr>
         <w:ind w:left="840" w:leftChars="0" w:hanging="420" w:firstLineChars="0"/>
         <w:jc w:val="both"/>
@@ -1330,7 +3114,7 @@
           <w:rFonts w:hint="eastAsia"/>
           <w:lang w:val="en-US" w:eastAsia="zh-CN"/>
         </w:rPr>
-        <w:t>调参过程中，不只是要看最后的F1是多少，过程中的training的accuracy的变化是什么，loss的趋势是什么都要看，才有助于更好的缩小参数的范围</w:t>
+        <w:t>回滚到了了之前可用的代码版本</w:t>
       </w:r>
     </w:p>
     <w:p>
@@ -1338,7 +3122,7 @@
         <w:widowControl w:val="0"/>
         <w:numPr>
           <w:ilvl w:val="1"/>
-          <w:numId w:val="4"/>
+          <w:numId w:val="8"/>
         </w:numPr>
         <w:ind w:left="840" w:leftChars="0" w:hanging="420" w:firstLineChars="0"/>
         <w:jc w:val="both"/>
@@ -1352,60 +3136,108 @@
           <w:rFonts w:hint="eastAsia"/>
           <w:lang w:val="en-US" w:eastAsia="zh-CN"/>
         </w:rPr>
-        <w:t>而且调参基于的是development set，不要用到test set上去 - 看看要不要重新写一个代码</w:t>
-      </w:r>
-    </w:p>
-    <w:p>
-      <w:pPr>
-        <w:widowControl w:val="0"/>
-        <w:numPr>
-          <w:ilvl w:val="0"/>
-          <w:numId w:val="4"/>
-        </w:numPr>
-        <w:ind w:left="0" w:leftChars="0" w:firstLine="0" w:firstLineChars="0"/>
-        <w:jc w:val="both"/>
-        <w:rPr>
-          <w:rFonts w:hint="default"/>
-          <w:lang w:val="en-US" w:eastAsia="zh-CN"/>
-        </w:rPr>
-      </w:pPr>
-      <w:r>
-        <w:rPr>
-          <w:rFonts w:hint="eastAsia"/>
-          <w:lang w:val="en-US" w:eastAsia="zh-CN"/>
-        </w:rPr>
-        <w:t>模型读取方面要handle读不到的情况</w:t>
-      </w:r>
-    </w:p>
-    <w:p>
-      <w:pPr>
-        <w:widowControl w:val="0"/>
-        <w:numPr>
-          <w:ilvl w:val="0"/>
-          <w:numId w:val="4"/>
-        </w:numPr>
-        <w:ind w:left="0" w:leftChars="0" w:firstLine="0" w:firstLineChars="0"/>
-        <w:jc w:val="both"/>
-        <w:rPr>
-          <w:rFonts w:hint="default"/>
-          <w:lang w:val="en-US" w:eastAsia="zh-CN"/>
-        </w:rPr>
-      </w:pPr>
-      <w:r>
-        <w:rPr>
-          <w:rFonts w:hint="eastAsia"/>
-          <w:lang w:val="en-US" w:eastAsia="zh-CN"/>
-        </w:rPr>
-        <w:t>调参要综合GPU（那就要开一个新的分支）</w:t>
-      </w:r>
-    </w:p>
-    <w:p>
-      <w:pPr>
-        <w:rPr>
-          <w:rFonts w:hint="default"/>
-          <w:lang w:val="en-US" w:eastAsia="zh-CN"/>
-        </w:rPr>
-      </w:pPr>
+        <w:t>所有的配置文件，都更新为了调参中找到的最好参数组合</w:t>
+      </w:r>
+    </w:p>
+    <w:p>
+      <w:pPr>
+        <w:widowControl w:val="0"/>
+        <w:numPr>
+          <w:numId w:val="0"/>
+        </w:numPr>
+        <w:jc w:val="both"/>
+        <w:rPr>
+          <w:rFonts w:hint="eastAsia"/>
+          <w:lang w:val="en-US" w:eastAsia="zh-CN"/>
+        </w:rPr>
+      </w:pPr>
+    </w:p>
+    <w:p>
+      <w:pPr>
+        <w:widowControl w:val="0"/>
+        <w:numPr>
+          <w:numId w:val="0"/>
+        </w:numPr>
+        <w:jc w:val="both"/>
+        <w:rPr>
+          <w:rFonts w:hint="eastAsia"/>
+          <w:b/>
+          <w:bCs/>
+          <w:lang w:val="en-US" w:eastAsia="zh-CN"/>
+        </w:rPr>
+      </w:pPr>
+      <w:r>
+        <w:rPr>
+          <w:rFonts w:hint="eastAsia"/>
+          <w:b/>
+          <w:bCs/>
+          <w:lang w:val="en-US" w:eastAsia="zh-CN"/>
+        </w:rPr>
+        <w:t>目前还存在的问题</w:t>
+      </w:r>
+    </w:p>
+    <w:p>
+      <w:pPr>
+        <w:widowControl w:val="0"/>
+        <w:numPr>
+          <w:ilvl w:val="0"/>
+          <w:numId w:val="9"/>
+        </w:numPr>
+        <w:jc w:val="both"/>
+        <w:rPr>
+          <w:rFonts w:hint="eastAsia"/>
+          <w:lang w:val="en-US" w:eastAsia="zh-CN"/>
+        </w:rPr>
+      </w:pPr>
+      <w:r>
+        <w:rPr>
+          <w:rFonts w:hint="eastAsia"/>
+          <w:lang w:val="en-US" w:eastAsia="zh-CN"/>
+        </w:rPr>
+        <w:t>提交之前，要把所有的结果，预训练好的词向量和模型删除，只留下数据、代码、文档和配置文件；</w:t>
+      </w:r>
+    </w:p>
+    <w:p>
+      <w:pPr>
+        <w:widowControl w:val="0"/>
+        <w:numPr>
+          <w:ilvl w:val="0"/>
+          <w:numId w:val="9"/>
+        </w:numPr>
+        <w:jc w:val="both"/>
+        <w:rPr>
+          <w:rFonts w:hint="eastAsia"/>
+          <w:lang w:val="en-US" w:eastAsia="zh-CN"/>
+        </w:rPr>
+      </w:pPr>
+      <w:r>
+        <w:rPr>
+          <w:rFonts w:hint="eastAsia"/>
+          <w:lang w:val="en-US" w:eastAsia="zh-CN"/>
+        </w:rPr>
+        <w:t>提交之前，代码需要调整为全部通过命令行去调用训练和测试；</w:t>
+      </w:r>
+    </w:p>
+    <w:p>
+      <w:pPr>
+        <w:widowControl w:val="0"/>
+        <w:numPr>
+          <w:ilvl w:val="0"/>
+          <w:numId w:val="9"/>
+        </w:numPr>
+        <w:jc w:val="both"/>
+        <w:rPr>
+          <w:rFonts w:hint="default"/>
+          <w:lang w:val="en-US" w:eastAsia="zh-CN"/>
+        </w:rPr>
+      </w:pPr>
+      <w:r>
+        <w:rPr>
+          <w:rFonts w:hint="eastAsia"/>
+          <w:lang w:val="en-US" w:eastAsia="zh-CN"/>
+        </w:rPr>
+        <w:t>提交之前，需要再在VM上测试能不能跑；</w:t>
+      </w:r>
     </w:p>
     <w:sectPr>
       <w:pgSz w:w="11906" w:h="16838"/>
@@ -1420,6 +3252,18 @@
 <file path=word/numbering.xml><?xml version="1.0" encoding="utf-8"?>
 <w:numbering xmlns:wpc="http://schemas.microsoft.com/office/word/2010/wordprocessingCanvas" xmlns:mc="http://schemas.openxmlformats.org/markup-compatibility/2006" xmlns:o="urn:schemas-microsoft-com:office:office" xmlns:r="http://schemas.openxmlformats.org/officeDocument/2006/relationships" xmlns:m="http://schemas.openxmlformats.org/officeDocument/2006/math" xmlns:v="urn:schemas-microsoft-com:vml" xmlns:wp14="http://schemas.microsoft.com/office/word/2010/wordprocessingDrawing" xmlns:wp="http://schemas.openxmlformats.org/drawingml/2006/wordprocessingDrawing" xmlns:w10="urn:schemas-microsoft-com:office:word" xmlns:w="http://schemas.openxmlformats.org/wordprocessingml/2006/main" xmlns:w14="http://schemas.microsoft.com/office/word/2010/wordml" xmlns:wpg="http://schemas.microsoft.com/office/word/2010/wordprocessingGroup" xmlns:wpi="http://schemas.microsoft.com/office/word/2010/wordprocessingInk" xmlns:wne="http://schemas.microsoft.com/office/word/2006/wordml" xmlns:wps="http://schemas.microsoft.com/office/word/2010/wordprocessingShape" xmlns:wpsCustomData="http://www.wps.cn/officeDocument/2013/wpsCustomData" mc:Ignorable="w14 wp14">
   <w:abstractNum w:abstractNumId="0">
+    <w:nsid w:val="B30474EF"/>
+    <w:multiLevelType w:val="singleLevel"/>
+    <w:tmpl w:val="B30474EF"/>
+    <w:lvl w:ilvl="0" w:tentative="0">
+      <w:start w:val="1"/>
+      <w:numFmt w:val="decimal"/>
+      <w:suff w:val="nothing"/>
+      <w:lvlText w:val="%1、"/>
+      <w:lvlJc w:val="left"/>
+    </w:lvl>
+  </w:abstractNum>
+  <w:abstractNum w:abstractNumId="1">
     <w:nsid w:val="CE0025D1"/>
     <w:multiLevelType w:val="multilevel"/>
     <w:tmpl w:val="CE0025D1"/>
@@ -1551,7 +3395,7 @@
       </w:rPr>
     </w:lvl>
   </w:abstractNum>
-  <w:abstractNum w:abstractNumId="1">
+  <w:abstractNum w:abstractNumId="2">
     <w:nsid w:val="EBCC05C8"/>
     <w:multiLevelType w:val="multilevel"/>
     <w:tmpl w:val="EBCC05C8"/>
@@ -1683,7 +3527,151 @@
       </w:rPr>
     </w:lvl>
   </w:abstractNum>
-  <w:abstractNum w:abstractNumId="2">
+  <w:abstractNum w:abstractNumId="3">
+    <w:nsid w:val="ED3C96D3"/>
+    <w:multiLevelType w:val="multilevel"/>
+    <w:tmpl w:val="ED3C96D3"/>
+    <w:lvl w:ilvl="0" w:tentative="0">
+      <w:start w:val="1"/>
+      <w:numFmt w:val="decimal"/>
+      <w:suff w:val="nothing"/>
+      <w:lvlText w:val="%1、"/>
+      <w:lvlJc w:val="left"/>
+    </w:lvl>
+    <w:lvl w:ilvl="1" w:tentative="0">
+      <w:start w:val="1"/>
+      <w:numFmt w:val="decimal"/>
+      <w:lvlText w:val="(%2)"/>
+      <w:lvlJc w:val="left"/>
+      <w:pPr>
+        <w:tabs>
+          <w:tab w:val="left" w:pos="840"/>
+        </w:tabs>
+        <w:ind w:left="840" w:leftChars="0" w:hanging="420" w:firstLineChars="0"/>
+      </w:pPr>
+      <w:rPr>
+        <w:rFonts w:hint="default"/>
+      </w:rPr>
+    </w:lvl>
+    <w:lvl w:ilvl="2" w:tentative="0">
+      <w:start w:val="1"/>
+      <w:numFmt w:val="decimalEnclosedCircleChinese"/>
+      <w:lvlText w:val="%3"/>
+      <w:lvlJc w:val="left"/>
+      <w:pPr>
+        <w:tabs>
+          <w:tab w:val="left" w:pos="1260"/>
+        </w:tabs>
+        <w:ind w:left="1260" w:leftChars="0" w:hanging="420" w:firstLineChars="0"/>
+      </w:pPr>
+      <w:rPr>
+        <w:rFonts w:hint="default"/>
+      </w:rPr>
+    </w:lvl>
+    <w:lvl w:ilvl="3" w:tentative="0">
+      <w:start w:val="1"/>
+      <w:numFmt w:val="decimal"/>
+      <w:lvlText w:val="%4)"/>
+      <w:lvlJc w:val="left"/>
+      <w:pPr>
+        <w:tabs>
+          <w:tab w:val="left" w:pos="1680"/>
+        </w:tabs>
+        <w:ind w:left="1680" w:leftChars="0" w:hanging="420" w:firstLineChars="0"/>
+      </w:pPr>
+      <w:rPr>
+        <w:rFonts w:hint="default"/>
+      </w:rPr>
+    </w:lvl>
+    <w:lvl w:ilvl="4" w:tentative="0">
+      <w:start w:val="1"/>
+      <w:numFmt w:val="lowerLetter"/>
+      <w:lvlText w:val="%5."/>
+      <w:lvlJc w:val="left"/>
+      <w:pPr>
+        <w:tabs>
+          <w:tab w:val="left" w:pos="2100"/>
+        </w:tabs>
+        <w:ind w:left="2100" w:leftChars="0" w:hanging="420" w:firstLineChars="0"/>
+      </w:pPr>
+      <w:rPr>
+        <w:rFonts w:hint="default"/>
+      </w:rPr>
+    </w:lvl>
+    <w:lvl w:ilvl="5" w:tentative="0">
+      <w:start w:val="1"/>
+      <w:numFmt w:val="lowerLetter"/>
+      <w:lvlText w:val="%6)"/>
+      <w:lvlJc w:val="left"/>
+      <w:pPr>
+        <w:tabs>
+          <w:tab w:val="left" w:pos="2520"/>
+        </w:tabs>
+        <w:ind w:left="2520" w:leftChars="0" w:hanging="420" w:firstLineChars="0"/>
+      </w:pPr>
+      <w:rPr>
+        <w:rFonts w:hint="default"/>
+      </w:rPr>
+    </w:lvl>
+    <w:lvl w:ilvl="6" w:tentative="0">
+      <w:start w:val="1"/>
+      <w:numFmt w:val="lowerRoman"/>
+      <w:lvlText w:val="%7."/>
+      <w:lvlJc w:val="left"/>
+      <w:pPr>
+        <w:tabs>
+          <w:tab w:val="left" w:pos="2940"/>
+        </w:tabs>
+        <w:ind w:left="2940" w:leftChars="0" w:hanging="420" w:firstLineChars="0"/>
+      </w:pPr>
+      <w:rPr>
+        <w:rFonts w:hint="default"/>
+      </w:rPr>
+    </w:lvl>
+    <w:lvl w:ilvl="7" w:tentative="0">
+      <w:start w:val="1"/>
+      <w:numFmt w:val="lowerRoman"/>
+      <w:lvlText w:val="%8)"/>
+      <w:lvlJc w:val="left"/>
+      <w:pPr>
+        <w:tabs>
+          <w:tab w:val="left" w:pos="3360"/>
+        </w:tabs>
+        <w:ind w:left="3360" w:leftChars="0" w:hanging="420" w:firstLineChars="0"/>
+      </w:pPr>
+      <w:rPr>
+        <w:rFonts w:hint="default"/>
+      </w:rPr>
+    </w:lvl>
+    <w:lvl w:ilvl="8" w:tentative="0">
+      <w:start w:val="1"/>
+      <w:numFmt w:val="lowerLetter"/>
+      <w:lvlText w:val="%9."/>
+      <w:lvlJc w:val="left"/>
+      <w:pPr>
+        <w:tabs>
+          <w:tab w:val="left" w:pos="3780"/>
+        </w:tabs>
+        <w:ind w:left="3780" w:leftChars="0" w:hanging="420" w:firstLineChars="0"/>
+      </w:pPr>
+      <w:rPr>
+        <w:rFonts w:hint="default"/>
+      </w:rPr>
+    </w:lvl>
+  </w:abstractNum>
+  <w:abstractNum w:abstractNumId="4">
+    <w:nsid w:val="263F08B1"/>
+    <w:multiLevelType w:val="singleLevel"/>
+    <w:tmpl w:val="263F08B1"/>
+    <w:lvl w:ilvl="0" w:tentative="0">
+      <w:start w:val="1"/>
+      <w:numFmt w:val="decimal"/>
+      <w:suff w:val="nothing"/>
+      <w:lvlText w:val="%1、"/>
+      <w:lvlJc w:val="left"/>
+    </w:lvl>
+  </w:abstractNum>
+  <w:abstractNum w:abstractNumId="5">
     <w:nsid w:val="35D727CF"/>
     <w:multiLevelType w:val="multilevel"/>
     <w:tmpl w:val="35D727CF"/>
@@ -1815,7 +3803,7 @@
       </w:rPr>
     </w:lvl>
   </w:abstractNum>
-  <w:abstractNum w:abstractNumId="3">
+  <w:abstractNum w:abstractNumId="6">
     <w:nsid w:val="3F8DD6C3"/>
     <w:multiLevelType w:val="singleLevel"/>
     <w:tmpl w:val="3F8DD6C3"/>
@@ -1827,17 +3815,296 @@
       <w:lvlJc w:val="left"/>
     </w:lvl>
   </w:abstractNum>
+  <w:abstractNum w:abstractNumId="7">
+    <w:nsid w:val="5FDA6EA3"/>
+    <w:multiLevelType w:val="multilevel"/>
+    <w:tmpl w:val="5FDA6EA3"/>
+    <w:lvl w:ilvl="0" w:tentative="0">
+      <w:start w:val="1"/>
+      <w:numFmt w:val="decimal"/>
+      <w:suff w:val="nothing"/>
+      <w:lvlText w:val="%1、"/>
+      <w:lvlJc w:val="left"/>
+    </w:lvl>
+    <w:lvl w:ilvl="1" w:tentative="0">
+      <w:start w:val="1"/>
+      <w:numFmt w:val="decimal"/>
+      <w:lvlText w:val="(%2)"/>
+      <w:lvlJc w:val="left"/>
+      <w:pPr>
+        <w:tabs>
+          <w:tab w:val="left" w:pos="840"/>
+        </w:tabs>
+        <w:ind w:left="840" w:leftChars="0" w:hanging="420" w:firstLineChars="0"/>
+      </w:pPr>
+      <w:rPr>
+        <w:rFonts w:hint="default"/>
+      </w:rPr>
+    </w:lvl>
+    <w:lvl w:ilvl="2" w:tentative="0">
+      <w:start w:val="1"/>
+      <w:numFmt w:val="decimalEnclosedCircleChinese"/>
+      <w:lvlText w:val="%3"/>
+      <w:lvlJc w:val="left"/>
+      <w:pPr>
+        <w:tabs>
+          <w:tab w:val="left" w:pos="1260"/>
+        </w:tabs>
+        <w:ind w:left="1260" w:leftChars="0" w:hanging="420" w:firstLineChars="0"/>
+      </w:pPr>
+      <w:rPr>
+        <w:rFonts w:hint="default"/>
+      </w:rPr>
+    </w:lvl>
+    <w:lvl w:ilvl="3" w:tentative="0">
+      <w:start w:val="1"/>
+      <w:numFmt w:val="decimal"/>
+      <w:lvlText w:val="%4)"/>
+      <w:lvlJc w:val="left"/>
+      <w:pPr>
+        <w:tabs>
+          <w:tab w:val="left" w:pos="1680"/>
+        </w:tabs>
+        <w:ind w:left="1680" w:leftChars="0" w:hanging="420" w:firstLineChars="0"/>
+      </w:pPr>
+      <w:rPr>
+        <w:rFonts w:hint="default"/>
+      </w:rPr>
+    </w:lvl>
+    <w:lvl w:ilvl="4" w:tentative="0">
+      <w:start w:val="1"/>
+      <w:numFmt w:val="lowerLetter"/>
+      <w:lvlText w:val="%5."/>
+      <w:lvlJc w:val="left"/>
+      <w:pPr>
+        <w:tabs>
+          <w:tab w:val="left" w:pos="2100"/>
+        </w:tabs>
+        <w:ind w:left="2100" w:leftChars="0" w:hanging="420" w:firstLineChars="0"/>
+      </w:pPr>
+      <w:rPr>
+        <w:rFonts w:hint="default"/>
+      </w:rPr>
+    </w:lvl>
+    <w:lvl w:ilvl="5" w:tentative="0">
+      <w:start w:val="1"/>
+      <w:numFmt w:val="lowerLetter"/>
+      <w:lvlText w:val="%6)"/>
+      <w:lvlJc w:val="left"/>
+      <w:pPr>
+        <w:tabs>
+          <w:tab w:val="left" w:pos="2520"/>
+        </w:tabs>
+        <w:ind w:left="2520" w:leftChars="0" w:hanging="420" w:firstLineChars="0"/>
+      </w:pPr>
+      <w:rPr>
+        <w:rFonts w:hint="default"/>
+      </w:rPr>
+    </w:lvl>
+    <w:lvl w:ilvl="6" w:tentative="0">
+      <w:start w:val="1"/>
+      <w:numFmt w:val="lowerRoman"/>
+      <w:lvlText w:val="%7."/>
+      <w:lvlJc w:val="left"/>
+      <w:pPr>
+        <w:tabs>
+          <w:tab w:val="left" w:pos="2940"/>
+        </w:tabs>
+        <w:ind w:left="2940" w:leftChars="0" w:hanging="420" w:firstLineChars="0"/>
+      </w:pPr>
+      <w:rPr>
+        <w:rFonts w:hint="default"/>
+      </w:rPr>
+    </w:lvl>
+    <w:lvl w:ilvl="7" w:tentative="0">
+      <w:start w:val="1"/>
+      <w:numFmt w:val="lowerRoman"/>
+      <w:lvlText w:val="%8)"/>
+      <w:lvlJc w:val="left"/>
+      <w:pPr>
+        <w:tabs>
+          <w:tab w:val="left" w:pos="3360"/>
+        </w:tabs>
+        <w:ind w:left="3360" w:leftChars="0" w:hanging="420" w:firstLineChars="0"/>
+      </w:pPr>
+      <w:rPr>
+        <w:rFonts w:hint="default"/>
+      </w:rPr>
+    </w:lvl>
+    <w:lvl w:ilvl="8" w:tentative="0">
+      <w:start w:val="1"/>
+      <w:numFmt w:val="lowerLetter"/>
+      <w:lvlText w:val="%9."/>
+      <w:lvlJc w:val="left"/>
+      <w:pPr>
+        <w:tabs>
+          <w:tab w:val="left" w:pos="3780"/>
+        </w:tabs>
+        <w:ind w:left="3780" w:leftChars="0" w:hanging="420" w:firstLineChars="0"/>
+      </w:pPr>
+      <w:rPr>
+        <w:rFonts w:hint="default"/>
+      </w:rPr>
+    </w:lvl>
+  </w:abstractNum>
+  <w:abstractNum w:abstractNumId="8">
+    <w:nsid w:val="613234CF"/>
+    <w:multiLevelType w:val="multilevel"/>
+    <w:tmpl w:val="613234CF"/>
+    <w:lvl w:ilvl="0" w:tentative="0">
+      <w:start w:val="1"/>
+      <w:numFmt w:val="decimal"/>
+      <w:suff w:val="nothing"/>
+      <w:lvlText w:val="%1、"/>
+      <w:lvlJc w:val="left"/>
+    </w:lvl>
+    <w:lvl w:ilvl="1" w:tentative="0">
+      <w:start w:val="1"/>
+      <w:numFmt w:val="decimal"/>
+      <w:lvlText w:val="(%2)"/>
+      <w:lvlJc w:val="left"/>
+      <w:pPr>
+        <w:tabs>
+          <w:tab w:val="left" w:pos="840"/>
+        </w:tabs>
+        <w:ind w:left="840" w:leftChars="0" w:hanging="420" w:firstLineChars="0"/>
+      </w:pPr>
+      <w:rPr>
+        <w:rFonts w:hint="default"/>
+      </w:rPr>
+    </w:lvl>
+    <w:lvl w:ilvl="2" w:tentative="0">
+      <w:start w:val="1"/>
+      <w:numFmt w:val="decimalEnclosedCircleChinese"/>
+      <w:lvlText w:val="%3"/>
+      <w:lvlJc w:val="left"/>
+      <w:pPr>
+        <w:tabs>
+          <w:tab w:val="left" w:pos="1260"/>
+        </w:tabs>
+        <w:ind w:left="1260" w:leftChars="0" w:hanging="420" w:firstLineChars="0"/>
+      </w:pPr>
+      <w:rPr>
+        <w:rFonts w:hint="default"/>
+      </w:rPr>
+    </w:lvl>
+    <w:lvl w:ilvl="3" w:tentative="0">
+      <w:start w:val="1"/>
+      <w:numFmt w:val="decimal"/>
+      <w:lvlText w:val="%4)"/>
+      <w:lvlJc w:val="left"/>
+      <w:pPr>
+        <w:tabs>
+          <w:tab w:val="left" w:pos="1680"/>
+        </w:tabs>
+        <w:ind w:left="1680" w:leftChars="0" w:hanging="420" w:firstLineChars="0"/>
+      </w:pPr>
+      <w:rPr>
+        <w:rFonts w:hint="default"/>
+      </w:rPr>
+    </w:lvl>
+    <w:lvl w:ilvl="4" w:tentative="0">
+      <w:start w:val="1"/>
+      <w:numFmt w:val="lowerLetter"/>
+      <w:lvlText w:val="%5."/>
+      <w:lvlJc w:val="left"/>
+      <w:pPr>
+        <w:tabs>
+          <w:tab w:val="left" w:pos="2100"/>
+        </w:tabs>
+        <w:ind w:left="2100" w:leftChars="0" w:hanging="420" w:firstLineChars="0"/>
+      </w:pPr>
+      <w:rPr>
+        <w:rFonts w:hint="default"/>
+      </w:rPr>
+    </w:lvl>
+    <w:lvl w:ilvl="5" w:tentative="0">
+      <w:start w:val="1"/>
+      <w:numFmt w:val="lowerLetter"/>
+      <w:lvlText w:val="%6)"/>
+      <w:lvlJc w:val="left"/>
+      <w:pPr>
+        <w:tabs>
+          <w:tab w:val="left" w:pos="2520"/>
+        </w:tabs>
+        <w:ind w:left="2520" w:leftChars="0" w:hanging="420" w:firstLineChars="0"/>
+      </w:pPr>
+      <w:rPr>
+        <w:rFonts w:hint="default"/>
+      </w:rPr>
+    </w:lvl>
+    <w:lvl w:ilvl="6" w:tentative="0">
+      <w:start w:val="1"/>
+      <w:numFmt w:val="lowerRoman"/>
+      <w:lvlText w:val="%7."/>
+      <w:lvlJc w:val="left"/>
+      <w:pPr>
+        <w:tabs>
+          <w:tab w:val="left" w:pos="2940"/>
+        </w:tabs>
+        <w:ind w:left="2940" w:leftChars="0" w:hanging="420" w:firstLineChars="0"/>
+      </w:pPr>
+      <w:rPr>
+        <w:rFonts w:hint="default"/>
+      </w:rPr>
+    </w:lvl>
+    <w:lvl w:ilvl="7" w:tentative="0">
+      <w:start w:val="1"/>
+      <w:numFmt w:val="lowerRoman"/>
+      <w:lvlText w:val="%8)"/>
+      <w:lvlJc w:val="left"/>
+      <w:pPr>
+        <w:tabs>
+          <w:tab w:val="left" w:pos="3360"/>
+        </w:tabs>
+        <w:ind w:left="3360" w:leftChars="0" w:hanging="420" w:firstLineChars="0"/>
+      </w:pPr>
+      <w:rPr>
+        <w:rFonts w:hint="default"/>
+      </w:rPr>
+    </w:lvl>
+    <w:lvl w:ilvl="8" w:tentative="0">
+      <w:start w:val="1"/>
+      <w:numFmt w:val="lowerLetter"/>
+      <w:lvlText w:val="%9."/>
+      <w:lvlJc w:val="left"/>
+      <w:pPr>
+        <w:tabs>
+          <w:tab w:val="left" w:pos="3780"/>
+        </w:tabs>
+        <w:ind w:left="3780" w:leftChars="0" w:hanging="420" w:firstLineChars="0"/>
+      </w:pPr>
+      <w:rPr>
+        <w:rFonts w:hint="default"/>
+      </w:rPr>
+    </w:lvl>
+  </w:abstractNum>
   <w:num w:numId="1">
+    <w:abstractNumId w:val="6"/>
+  </w:num>
+  <w:num w:numId="2">
+    <w:abstractNumId w:val="1"/>
+  </w:num>
+  <w:num w:numId="3">
+    <w:abstractNumId w:val="5"/>
+  </w:num>
+  <w:num w:numId="4">
+    <w:abstractNumId w:val="2"/>
+  </w:num>
+  <w:num w:numId="5">
+    <w:abstractNumId w:val="4"/>
+  </w:num>
+  <w:num w:numId="6">
     <w:abstractNumId w:val="3"/>
   </w:num>
-  <w:num w:numId="2">
+  <w:num w:numId="7">
+    <w:abstractNumId w:val="8"/>
+  </w:num>
+  <w:num w:numId="8">
+    <w:abstractNumId w:val="7"/>
+  </w:num>
+  <w:num w:numId="9">
     <w:abstractNumId w:val="0"/>
-  </w:num>
-  <w:num w:numId="3">
-    <w:abstractNumId w:val="2"/>
-  </w:num>
-  <w:num w:numId="4">
-    <w:abstractNumId w:val="1"/>
   </w:num>
 </w:numbering>
 </file>

</xml_diff>